<commit_message>
submit doumentation and testing
</commit_message>
<xml_diff>
--- a/Lab4_TestScript.docx
+++ b/Lab4_TestScript.docx
@@ -1289,7 +1289,7 @@
       <w:pPr>
         <w:pStyle w:val="ListParagraph"/>
         <w:spacing w:before="240" w:line="240" w:lineRule="auto"/>
-        <w:ind w:left="357"/>
+        <w:ind w:left="357" w:firstLine="352"/>
         <w:rPr>
           <w:rFonts w:ascii="TH SarabunPSK" w:hAnsi="TH SarabunPSK" w:cs="TH SarabunPSK"/>
           <w:sz w:val="32"/>
@@ -1302,8 +1302,101 @@
           <w:sz w:val="32"/>
           <w:szCs w:val="32"/>
         </w:rPr>
-        <w:tab/>
-        <w:t>CPU: Intel Core i5 13420H</w:t>
+        <w:t xml:space="preserve">- </w:t>
+      </w:r>
+      <w:r>
+        <w:rPr>
+          <w:rFonts w:ascii="TH SarabunPSK" w:hAnsi="TH SarabunPSK" w:cs="TH SarabunPSK"/>
+          <w:sz w:val="32"/>
+          <w:szCs w:val="32"/>
+        </w:rPr>
+        <w:t>CPU: Intel Core i5-13420H (2.10GHz up to 4.60GHz, 8C(4P+4E)/12T, 12 MB Intel Smart Cache)</w:t>
+      </w:r>
+    </w:p>
+    <w:p>
+      <w:pPr>
+        <w:pStyle w:val="ListParagraph"/>
+        <w:spacing w:before="240" w:line="240" w:lineRule="auto"/>
+        <w:ind w:left="357" w:firstLine="352"/>
+        <w:rPr>
+          <w:rFonts w:ascii="TH SarabunPSK" w:hAnsi="TH SarabunPSK" w:cs="TH SarabunPSK"/>
+          <w:sz w:val="32"/>
+          <w:szCs w:val="32"/>
+        </w:rPr>
+      </w:pPr>
+      <w:r>
+        <w:rPr>
+          <w:rFonts w:ascii="TH SarabunPSK" w:hAnsi="TH SarabunPSK" w:cs="TH SarabunPSK"/>
+          <w:sz w:val="32"/>
+          <w:szCs w:val="32"/>
+        </w:rPr>
+        <w:t xml:space="preserve">- </w:t>
+      </w:r>
+      <w:r>
+        <w:rPr>
+          <w:rFonts w:ascii="TH SarabunPSK" w:hAnsi="TH SarabunPSK" w:cs="TH SarabunPSK"/>
+          <w:sz w:val="32"/>
+          <w:szCs w:val="32"/>
+        </w:rPr>
+        <w:t>Graphics: NVIDIA GeForce RTX4050 6GB GDDR6</w:t>
+      </w:r>
+    </w:p>
+    <w:p>
+      <w:pPr>
+        <w:pStyle w:val="ListParagraph"/>
+        <w:spacing w:before="240" w:line="240" w:lineRule="auto"/>
+        <w:ind w:left="357" w:firstLine="352"/>
+        <w:rPr>
+          <w:rFonts w:ascii="TH SarabunPSK" w:hAnsi="TH SarabunPSK" w:cs="TH SarabunPSK"/>
+          <w:sz w:val="32"/>
+          <w:szCs w:val="32"/>
+        </w:rPr>
+      </w:pPr>
+      <w:r>
+        <w:rPr>
+          <w:rFonts w:ascii="TH SarabunPSK" w:hAnsi="TH SarabunPSK" w:cs="TH SarabunPSK"/>
+          <w:sz w:val="32"/>
+          <w:szCs w:val="32"/>
+        </w:rPr>
+        <w:t xml:space="preserve">- </w:t>
+      </w:r>
+      <w:r>
+        <w:rPr>
+          <w:rFonts w:ascii="TH SarabunPSK" w:hAnsi="TH SarabunPSK" w:cs="TH SarabunPSK"/>
+          <w:sz w:val="32"/>
+          <w:szCs w:val="32"/>
+        </w:rPr>
+        <w:t>RAM: 16GB (1x16GB) DDR5 SO-DIMM</w:t>
+      </w:r>
+    </w:p>
+    <w:p>
+      <w:pPr>
+        <w:pStyle w:val="ListParagraph"/>
+        <w:spacing w:before="240" w:line="240" w:lineRule="auto"/>
+        <w:ind w:left="357" w:firstLine="352"/>
+        <w:rPr>
+          <w:rFonts w:ascii="TH SarabunPSK" w:hAnsi="TH SarabunPSK" w:cs="TH SarabunPSK" w:hint="cs"/>
+          <w:sz w:val="32"/>
+          <w:szCs w:val="32"/>
+          <w:cs/>
+          <w:lang w:bidi="th-TH"/>
+        </w:rPr>
+      </w:pPr>
+      <w:r>
+        <w:rPr>
+          <w:rFonts w:ascii="TH SarabunPSK" w:hAnsi="TH SarabunPSK" w:cs="TH SarabunPSK"/>
+          <w:sz w:val="32"/>
+          <w:szCs w:val="32"/>
+        </w:rPr>
+        <w:t xml:space="preserve">- </w:t>
+      </w:r>
+      <w:r>
+        <w:rPr>
+          <w:rFonts w:ascii="TH SarabunPSK" w:hAnsi="TH SarabunPSK" w:cs="TH SarabunPSK"/>
+          <w:sz w:val="32"/>
+          <w:szCs w:val="32"/>
+        </w:rPr>
+        <w:t>SSD: 512GB NVMe PCIe 4.0</w:t>
       </w:r>
     </w:p>
     <w:p>
@@ -1396,7 +1489,7 @@
     <w:p>
       <w:pPr>
         <w:pStyle w:val="ListParagraph"/>
-        <w:ind w:left="360"/>
+        <w:ind w:left="360" w:firstLine="349"/>
         <w:rPr>
           <w:rFonts w:ascii="TH SarabunPSK" w:hAnsi="TH SarabunPSK" w:cs="TH SarabunPSK"/>
           <w:sz w:val="32"/>
@@ -1406,78 +1499,66 @@
       </w:pPr>
       <w:r>
         <w:rPr>
-          <w:rFonts w:ascii="TH SarabunPSK" w:hAnsi="TH SarabunPSK" w:cs="TH SarabunPSK" w:hint="cs"/>
+          <w:rFonts w:ascii="TH SarabunPSK" w:hAnsi="TH SarabunPSK" w:cs="TH SarabunPSK"/>
           <w:sz w:val="32"/>
           <w:szCs w:val="32"/>
           <w:lang w:bidi="th-TH"/>
         </w:rPr>
-        <w:t>___________________________________________________________________________________________________________________________________________________________________________________________________________________________________________________________________________________________________________________________________________________________________________________________________________</w:t>
-      </w:r>
-    </w:p>
-    <w:p>
-      <w:pPr>
-        <w:pStyle w:val="ListParagraph"/>
-        <w:ind w:left="360"/>
-        <w:rPr>
-          <w:rFonts w:ascii="TH SarabunPSK" w:hAnsi="TH SarabunPSK" w:cs="TH SarabunPSK"/>
-          <w:sz w:val="32"/>
-          <w:szCs w:val="32"/>
-          <w:lang w:bidi="th-TH"/>
-        </w:rPr>
-      </w:pPr>
-      <w:r>
-        <w:rPr>
-          <w:rFonts w:ascii="TH SarabunPSK" w:hAnsi="TH SarabunPSK" w:cs="TH SarabunPSK" w:hint="cs"/>
-          <w:sz w:val="32"/>
-          <w:szCs w:val="32"/>
-          <w:lang w:bidi="th-TH"/>
-        </w:rPr>
-        <w:t>3</w:t>
+        <w:t xml:space="preserve">- Google Chrome </w:t>
       </w:r>
       <w:r>
         <w:rPr>
-          <w:rFonts w:ascii="TH SarabunPSK" w:hAnsi="TH SarabunPSK" w:cs="TH SarabunPSK" w:hint="cs"/>
+          <w:rFonts w:ascii="TH SarabunPSK" w:hAnsi="TH SarabunPSK" w:cs="TH SarabunPSK"/>
           <w:sz w:val="32"/>
           <w:szCs w:val="32"/>
           <w:cs/>
           <w:lang w:bidi="th-TH"/>
         </w:rPr>
-        <w:t>.</w:t>
+        <w:t xml:space="preserve">เวอร์ชัน </w:t>
       </w:r>
       <w:r>
         <w:rPr>
-          <w:rFonts w:ascii="TH SarabunPSK" w:hAnsi="TH SarabunPSK" w:cs="TH SarabunPSK" w:hint="cs"/>
+          <w:rFonts w:ascii="TH SarabunPSK" w:hAnsi="TH SarabunPSK" w:cs="TH SarabunPSK"/>
           <w:sz w:val="32"/>
           <w:szCs w:val="32"/>
           <w:lang w:bidi="th-TH"/>
         </w:rPr>
-        <w:t xml:space="preserve">3 </w:t>
+        <w:t>143.0.7499.170 (</w:t>
       </w:r>
       <w:r>
         <w:rPr>
-          <w:rFonts w:ascii="TH SarabunPSK" w:hAnsi="TH SarabunPSK" w:cs="TH SarabunPSK" w:hint="cs"/>
+          <w:rFonts w:ascii="TH SarabunPSK" w:hAnsi="TH SarabunPSK" w:cs="TH SarabunPSK"/>
           <w:sz w:val="32"/>
           <w:szCs w:val="32"/>
           <w:cs/>
           <w:lang w:bidi="th-TH"/>
         </w:rPr>
-        <w:t>ผู้ทดสอบ (</w:t>
+        <w:t>รุ่นที่เป็นทางการ) (</w:t>
       </w:r>
       <w:r>
         <w:rPr>
-          <w:rFonts w:ascii="TH SarabunPSK" w:hAnsi="TH SarabunPSK" w:cs="TH SarabunPSK" w:hint="cs"/>
+          <w:rFonts w:ascii="TH SarabunPSK" w:hAnsi="TH SarabunPSK" w:cs="TH SarabunPSK"/>
           <w:sz w:val="32"/>
           <w:szCs w:val="32"/>
           <w:lang w:bidi="th-TH"/>
         </w:rPr>
-        <w:t>Human</w:t>
+        <w:t xml:space="preserve">64 </w:t>
       </w:r>
       <w:r>
         <w:rPr>
-          <w:rFonts w:ascii="TH SarabunPSK" w:hAnsi="TH SarabunPSK" w:cs="TH SarabunPSK" w:hint="cs"/>
+          <w:rFonts w:ascii="TH SarabunPSK" w:hAnsi="TH SarabunPSK" w:cs="TH SarabunPSK"/>
           <w:sz w:val="32"/>
           <w:szCs w:val="32"/>
           <w:cs/>
+          <w:lang w:bidi="th-TH"/>
+        </w:rPr>
+        <w:t>บิต</w:t>
+      </w:r>
+      <w:r>
+        <w:rPr>
+          <w:rFonts w:ascii="TH SarabunPSK" w:hAnsi="TH SarabunPSK" w:cs="TH SarabunPSK"/>
+          <w:sz w:val="32"/>
+          <w:szCs w:val="32"/>
           <w:lang w:bidi="th-TH"/>
         </w:rPr>
         <w:t>)</w:t>
@@ -1486,12 +1567,191 @@
     <w:p>
       <w:pPr>
         <w:pStyle w:val="ListParagraph"/>
+        <w:ind w:left="360" w:firstLine="349"/>
+        <w:rPr>
+          <w:rFonts w:ascii="TH SarabunPSK" w:hAnsi="TH SarabunPSK" w:cs="TH SarabunPSK"/>
+          <w:sz w:val="32"/>
+          <w:szCs w:val="32"/>
+          <w:lang w:bidi="th-TH"/>
+        </w:rPr>
+      </w:pPr>
+      <w:r>
+        <w:rPr>
+          <w:rFonts w:ascii="TH SarabunPSK" w:hAnsi="TH SarabunPSK" w:cs="TH SarabunPSK"/>
+          <w:sz w:val="32"/>
+          <w:szCs w:val="32"/>
+          <w:lang w:bidi="th-TH"/>
+        </w:rPr>
+        <w:t>- Python 3.14.2</w:t>
+      </w:r>
+    </w:p>
+    <w:p>
+      <w:pPr>
+        <w:pStyle w:val="ListParagraph"/>
+        <w:ind w:left="360" w:firstLine="349"/>
+        <w:rPr>
+          <w:rFonts w:ascii="TH SarabunPSK" w:hAnsi="TH SarabunPSK" w:cs="TH SarabunPSK"/>
+          <w:sz w:val="32"/>
+          <w:szCs w:val="32"/>
+          <w:lang w:bidi="th-TH"/>
+        </w:rPr>
+      </w:pPr>
+      <w:r>
+        <w:rPr>
+          <w:rFonts w:ascii="TH SarabunPSK" w:hAnsi="TH SarabunPSK" w:cs="TH SarabunPSK"/>
+          <w:sz w:val="32"/>
+          <w:szCs w:val="32"/>
+          <w:lang w:bidi="th-TH"/>
+        </w:rPr>
+        <w:t xml:space="preserve">- </w:t>
+      </w:r>
+      <w:r>
+        <w:rPr>
+          <w:rFonts w:ascii="TH SarabunPSK" w:hAnsi="TH SarabunPSK" w:cs="TH SarabunPSK"/>
+          <w:sz w:val="32"/>
+          <w:szCs w:val="32"/>
+          <w:lang w:bidi="th-TH"/>
+        </w:rPr>
+        <w:t>robotframework</w:t>
+      </w:r>
+      <w:r>
+        <w:rPr>
+          <w:rFonts w:ascii="TH SarabunPSK" w:hAnsi="TH SarabunPSK" w:cs="TH SarabunPSK"/>
+          <w:sz w:val="32"/>
+          <w:szCs w:val="32"/>
+          <w:lang w:bidi="th-TH"/>
+        </w:rPr>
+        <w:t xml:space="preserve"> </w:t>
+      </w:r>
+      <w:r>
+        <w:rPr>
+          <w:rFonts w:ascii="TH SarabunPSK" w:hAnsi="TH SarabunPSK" w:cs="TH SarabunPSK"/>
+          <w:sz w:val="32"/>
+          <w:szCs w:val="32"/>
+          <w:lang w:bidi="th-TH"/>
+        </w:rPr>
+        <w:t>Version: 7.4.1</w:t>
+      </w:r>
+    </w:p>
+    <w:p>
+      <w:pPr>
+        <w:pStyle w:val="ListParagraph"/>
+        <w:ind w:left="360" w:firstLine="349"/>
+        <w:rPr>
+          <w:rFonts w:ascii="TH SarabunPSK" w:hAnsi="TH SarabunPSK" w:cs="TH SarabunPSK"/>
+          <w:sz w:val="32"/>
+          <w:szCs w:val="32"/>
+          <w:lang w:bidi="th-TH"/>
+        </w:rPr>
+      </w:pPr>
+      <w:r>
+        <w:rPr>
+          <w:rFonts w:ascii="TH SarabunPSK" w:hAnsi="TH SarabunPSK" w:cs="TH SarabunPSK"/>
+          <w:sz w:val="32"/>
+          <w:szCs w:val="32"/>
+          <w:lang w:bidi="th-TH"/>
+        </w:rPr>
+        <w:t xml:space="preserve">- </w:t>
+      </w:r>
+      <w:r>
+        <w:rPr>
+          <w:rFonts w:ascii="TH SarabunPSK" w:hAnsi="TH SarabunPSK" w:cs="TH SarabunPSK"/>
+          <w:sz w:val="32"/>
+          <w:szCs w:val="32"/>
+          <w:lang w:bidi="th-TH"/>
+        </w:rPr>
+        <w:t>robotframework-seleniumlibrary 6.8.0</w:t>
+      </w:r>
+    </w:p>
+    <w:p>
+      <w:pPr>
+        <w:pStyle w:val="ListParagraph"/>
         <w:ind w:left="360"/>
         <w:rPr>
+          <w:rFonts w:ascii="TH SarabunPSK" w:hAnsi="TH SarabunPSK" w:cs="TH SarabunPSK"/>
+          <w:sz w:val="32"/>
+          <w:szCs w:val="32"/>
+          <w:lang w:bidi="th-TH"/>
+        </w:rPr>
+      </w:pPr>
+    </w:p>
+    <w:p>
+      <w:pPr>
+        <w:pStyle w:val="ListParagraph"/>
+        <w:ind w:left="360"/>
+        <w:rPr>
+          <w:rFonts w:ascii="TH SarabunPSK" w:hAnsi="TH SarabunPSK" w:cs="TH SarabunPSK"/>
+          <w:sz w:val="32"/>
+          <w:szCs w:val="32"/>
+          <w:lang w:bidi="th-TH"/>
+        </w:rPr>
+      </w:pPr>
+      <w:r>
+        <w:rPr>
           <w:rFonts w:ascii="TH SarabunPSK" w:hAnsi="TH SarabunPSK" w:cs="TH SarabunPSK" w:hint="cs"/>
           <w:sz w:val="32"/>
           <w:szCs w:val="32"/>
+          <w:lang w:bidi="th-TH"/>
+        </w:rPr>
+        <w:t>3</w:t>
+      </w:r>
+      <w:r>
+        <w:rPr>
+          <w:rFonts w:ascii="TH SarabunPSK" w:hAnsi="TH SarabunPSK" w:cs="TH SarabunPSK" w:hint="cs"/>
+          <w:sz w:val="32"/>
+          <w:szCs w:val="32"/>
           <w:cs/>
+          <w:lang w:bidi="th-TH"/>
+        </w:rPr>
+        <w:t>.</w:t>
+      </w:r>
+      <w:r>
+        <w:rPr>
+          <w:rFonts w:ascii="TH SarabunPSK" w:hAnsi="TH SarabunPSK" w:cs="TH SarabunPSK" w:hint="cs"/>
+          <w:sz w:val="32"/>
+          <w:szCs w:val="32"/>
+          <w:lang w:bidi="th-TH"/>
+        </w:rPr>
+        <w:t xml:space="preserve">3 </w:t>
+      </w:r>
+      <w:r>
+        <w:rPr>
+          <w:rFonts w:ascii="TH SarabunPSK" w:hAnsi="TH SarabunPSK" w:cs="TH SarabunPSK" w:hint="cs"/>
+          <w:sz w:val="32"/>
+          <w:szCs w:val="32"/>
+          <w:cs/>
+          <w:lang w:bidi="th-TH"/>
+        </w:rPr>
+        <w:t>ผู้ทดสอบ (</w:t>
+      </w:r>
+      <w:r>
+        <w:rPr>
+          <w:rFonts w:ascii="TH SarabunPSK" w:hAnsi="TH SarabunPSK" w:cs="TH SarabunPSK" w:hint="cs"/>
+          <w:sz w:val="32"/>
+          <w:szCs w:val="32"/>
+          <w:lang w:bidi="th-TH"/>
+        </w:rPr>
+        <w:t>Human</w:t>
+      </w:r>
+      <w:r>
+        <w:rPr>
+          <w:rFonts w:ascii="TH SarabunPSK" w:hAnsi="TH SarabunPSK" w:cs="TH SarabunPSK" w:hint="cs"/>
+          <w:sz w:val="32"/>
+          <w:szCs w:val="32"/>
+          <w:cs/>
+          <w:lang w:bidi="th-TH"/>
+        </w:rPr>
+        <w:t>)</w:t>
+      </w:r>
+    </w:p>
+    <w:p>
+      <w:pPr>
+        <w:pStyle w:val="ListParagraph"/>
+        <w:ind w:left="360"/>
+        <w:rPr>
+          <w:rFonts w:ascii="TH SarabunPSK" w:hAnsi="TH SarabunPSK" w:cs="TH SarabunPSK"/>
+          <w:sz w:val="32"/>
+          <w:szCs w:val="32"/>
           <w:lang w:bidi="th-TH"/>
         </w:rPr>
       </w:pPr>
@@ -2005,11 +2265,11 @@
         <w:gridCol w:w="630"/>
         <w:gridCol w:w="2617"/>
         <w:gridCol w:w="1890"/>
-        <w:gridCol w:w="2759"/>
-        <w:gridCol w:w="2164"/>
-        <w:gridCol w:w="439"/>
-        <w:gridCol w:w="2279"/>
-        <w:gridCol w:w="1352"/>
+        <w:gridCol w:w="2137"/>
+        <w:gridCol w:w="3356"/>
+        <w:gridCol w:w="551"/>
+        <w:gridCol w:w="1779"/>
+        <w:gridCol w:w="1170"/>
       </w:tblGrid>
       <w:tr>
         <w:tc>
@@ -2380,7 +2640,7 @@
                 <w:tab w:val="left" w:pos="950"/>
               </w:tabs>
               <w:rPr>
-                <w:rFonts w:ascii="TH SarabunPSK" w:hAnsi="TH SarabunPSK" w:cs="TH SarabunPSK" w:hint="cs"/>
+                <w:rFonts w:ascii="TH SarabunPSK" w:hAnsi="TH SarabunPSK" w:cs="TH SarabunPSK"/>
                 <w:sz w:val="32"/>
                 <w:szCs w:val="32"/>
                 <w:lang w:bidi="th-TH"/>
@@ -2755,7 +3015,7 @@
           <w:p>
             <w:pPr>
               <w:rPr>
-                <w:rFonts w:ascii="TH SarabunPSK" w:hAnsi="TH SarabunPSK" w:cs="TH SarabunPSK" w:hint="cs"/>
+                <w:rFonts w:ascii="TH SarabunPSK" w:hAnsi="TH SarabunPSK" w:cs="TH SarabunPSK"/>
                 <w:sz w:val="32"/>
                 <w:szCs w:val="32"/>
                 <w:lang w:bidi="th-TH"/>
@@ -3687,119 +3947,153 @@
               </w:rPr>
               <w:t xml:space="preserve"> </w:t>
             </w:r>
-            <w:r>
-              <w:rPr>
-                <w:rFonts w:ascii="TH SarabunPSK" w:hAnsi="TH SarabunPSK" w:cs="TH SarabunPSK" w:hint="cs"/>
-                <w:sz w:val="32"/>
-                <w:szCs w:val="32"/>
-                <w:lang w:bidi="th-TH"/>
-              </w:rPr>
-              <w:t>http</w:t>
-            </w:r>
-            <w:r>
-              <w:rPr>
-                <w:rFonts w:ascii="TH SarabunPSK" w:hAnsi="TH SarabunPSK" w:cs="TH SarabunPSK" w:hint="cs"/>
-                <w:sz w:val="32"/>
-                <w:szCs w:val="32"/>
-                <w:cs/>
-                <w:lang w:bidi="th-TH"/>
-              </w:rPr>
-              <w:t>://</w:t>
-            </w:r>
-            <w:r>
-              <w:rPr>
-                <w:rFonts w:ascii="TH SarabunPSK" w:hAnsi="TH SarabunPSK" w:cs="TH SarabunPSK" w:hint="cs"/>
-                <w:sz w:val="32"/>
-                <w:szCs w:val="32"/>
-                <w:lang w:bidi="th-TH"/>
-              </w:rPr>
-              <w:t>localhost</w:t>
-            </w:r>
-            <w:r>
-              <w:rPr>
-                <w:rFonts w:ascii="TH SarabunPSK" w:hAnsi="TH SarabunPSK" w:cs="TH SarabunPSK" w:hint="cs"/>
-                <w:sz w:val="32"/>
-                <w:szCs w:val="32"/>
-                <w:cs/>
-                <w:lang w:bidi="th-TH"/>
-              </w:rPr>
-              <w:t>:</w:t>
-            </w:r>
-            <w:r>
-              <w:rPr>
-                <w:rFonts w:ascii="TH SarabunPSK" w:hAnsi="TH SarabunPSK" w:cs="TH SarabunPSK" w:hint="cs"/>
-                <w:sz w:val="32"/>
-                <w:szCs w:val="32"/>
-                <w:lang w:bidi="th-TH"/>
-              </w:rPr>
-              <w:t>7272</w:t>
-            </w:r>
-            <w:r>
-              <w:rPr>
-                <w:rFonts w:ascii="TH SarabunPSK" w:hAnsi="TH SarabunPSK" w:cs="TH SarabunPSK" w:hint="cs"/>
-                <w:sz w:val="32"/>
-                <w:szCs w:val="32"/>
-                <w:cs/>
-                <w:lang w:bidi="th-TH"/>
-              </w:rPr>
-              <w:t>/</w:t>
-            </w:r>
-            <w:r>
-              <w:rPr>
-                <w:rFonts w:ascii="TH SarabunPSK" w:hAnsi="TH SarabunPSK" w:cs="TH SarabunPSK" w:hint="cs"/>
-                <w:sz w:val="32"/>
-                <w:szCs w:val="32"/>
-                <w:lang w:bidi="th-TH"/>
-              </w:rPr>
-              <w:t>Lab</w:t>
-            </w:r>
-            <w:r>
-              <w:rPr>
-                <w:rFonts w:ascii="TH SarabunPSK" w:hAnsi="TH SarabunPSK" w:cs="TH SarabunPSK"/>
-                <w:sz w:val="32"/>
-                <w:szCs w:val="32"/>
-                <w:lang w:bidi="th-TH"/>
-              </w:rPr>
-              <w:t>4</w:t>
-            </w:r>
-            <w:r>
-              <w:rPr>
-                <w:rFonts w:ascii="TH SarabunPSK" w:hAnsi="TH SarabunPSK" w:cs="TH SarabunPSK" w:hint="cs"/>
-                <w:sz w:val="32"/>
-                <w:szCs w:val="32"/>
-                <w:cs/>
-                <w:lang w:bidi="th-TH"/>
-              </w:rPr>
-              <w:t>/</w:t>
-            </w:r>
-            <w:r>
-              <w:rPr>
-                <w:rFonts w:ascii="TH SarabunPSK" w:hAnsi="TH SarabunPSK" w:cs="TH SarabunPSK" w:hint="cs"/>
-                <w:sz w:val="32"/>
-                <w:szCs w:val="32"/>
-                <w:lang w:bidi="th-TH"/>
-              </w:rPr>
-              <w:t>Registration</w:t>
-            </w:r>
-            <w:r>
-              <w:rPr>
-                <w:rFonts w:ascii="TH SarabunPSK" w:hAnsi="TH SarabunPSK" w:cs="TH SarabunPSK" w:hint="cs"/>
-                <w:sz w:val="32"/>
-                <w:szCs w:val="32"/>
-                <w:cs/>
-                <w:lang w:bidi="th-TH"/>
-              </w:rPr>
-              <w:t>.</w:t>
-            </w:r>
-            <w:r>
-              <w:rPr>
-                <w:rFonts w:ascii="TH SarabunPSK" w:hAnsi="TH SarabunPSK" w:cs="TH SarabunPSK" w:hint="cs"/>
-                <w:sz w:val="32"/>
-                <w:szCs w:val="32"/>
-                <w:lang w:bidi="th-TH"/>
-              </w:rPr>
-              <w:t>html</w:t>
-            </w:r>
+            <w:hyperlink r:id="rId11" w:history="1">
+              <w:r>
+                <w:rPr>
+                  <w:rStyle w:val="Hyperlink"/>
+                  <w:rFonts w:ascii="TH SarabunPSK" w:hAnsi="TH SarabunPSK" w:cs="TH SarabunPSK" w:hint="cs"/>
+                  <w:sz w:val="32"/>
+                  <w:szCs w:val="32"/>
+                  <w:lang w:bidi="th-TH"/>
+                </w:rPr>
+                <w:t>http</w:t>
+              </w:r>
+              <w:r>
+                <w:rPr>
+                  <w:rStyle w:val="Hyperlink"/>
+                  <w:rFonts w:ascii="TH SarabunPSK" w:hAnsi="TH SarabunPSK" w:cs="TH SarabunPSK" w:hint="cs"/>
+                  <w:sz w:val="32"/>
+                  <w:szCs w:val="32"/>
+                  <w:cs/>
+                  <w:lang w:bidi="th-TH"/>
+                </w:rPr>
+                <w:t>://</w:t>
+              </w:r>
+              <w:r>
+                <w:rPr>
+                  <w:rStyle w:val="Hyperlink"/>
+                  <w:rFonts w:ascii="TH SarabunPSK" w:hAnsi="TH SarabunPSK" w:cs="TH SarabunPSK" w:hint="cs"/>
+                  <w:sz w:val="32"/>
+                  <w:szCs w:val="32"/>
+                  <w:lang w:bidi="th-TH"/>
+                </w:rPr>
+                <w:t>localhost</w:t>
+              </w:r>
+              <w:r>
+                <w:rPr>
+                  <w:rStyle w:val="Hyperlink"/>
+                  <w:rFonts w:ascii="TH SarabunPSK" w:hAnsi="TH SarabunPSK" w:cs="TH SarabunPSK" w:hint="cs"/>
+                  <w:sz w:val="32"/>
+                  <w:szCs w:val="32"/>
+                  <w:cs/>
+                  <w:lang w:bidi="th-TH"/>
+                </w:rPr>
+                <w:t>:</w:t>
+              </w:r>
+              <w:r>
+                <w:rPr>
+                  <w:rStyle w:val="Hyperlink"/>
+                  <w:rFonts w:ascii="TH SarabunPSK" w:hAnsi="TH SarabunPSK" w:cs="TH SarabunPSK" w:hint="cs"/>
+                  <w:sz w:val="32"/>
+                  <w:szCs w:val="32"/>
+                  <w:lang w:bidi="th-TH"/>
+                </w:rPr>
+                <w:t>7272</w:t>
+              </w:r>
+              <w:r>
+                <w:rPr>
+                  <w:rStyle w:val="Hyperlink"/>
+                  <w:rFonts w:ascii="TH SarabunPSK" w:hAnsi="TH SarabunPSK" w:cs="TH SarabunPSK" w:hint="cs"/>
+                  <w:sz w:val="32"/>
+                  <w:szCs w:val="32"/>
+                  <w:cs/>
+                  <w:lang w:bidi="th-TH"/>
+                </w:rPr>
+                <w:t>/</w:t>
+              </w:r>
+              <w:r>
+                <w:rPr>
+                  <w:rStyle w:val="Hyperlink"/>
+                  <w:rFonts w:ascii="TH SarabunPSK" w:hAnsi="TH SarabunPSK" w:cs="TH SarabunPSK" w:hint="cs"/>
+                  <w:sz w:val="32"/>
+                  <w:szCs w:val="32"/>
+                  <w:lang w:bidi="th-TH"/>
+                </w:rPr>
+                <w:t>Lab</w:t>
+              </w:r>
+              <w:r>
+                <w:rPr>
+                  <w:rStyle w:val="Hyperlink"/>
+                  <w:rFonts w:ascii="TH SarabunPSK" w:hAnsi="TH SarabunPSK" w:cs="TH SarabunPSK"/>
+                  <w:sz w:val="32"/>
+                  <w:szCs w:val="32"/>
+                  <w:lang w:bidi="th-TH"/>
+                </w:rPr>
+                <w:t>4</w:t>
+              </w:r>
+              <w:r>
+                <w:rPr>
+                  <w:rStyle w:val="Hyperlink"/>
+                  <w:rFonts w:ascii="TH SarabunPSK" w:hAnsi="TH SarabunPSK" w:cs="TH SarabunPSK" w:hint="cs"/>
+                  <w:sz w:val="32"/>
+                  <w:szCs w:val="32"/>
+                  <w:cs/>
+                  <w:lang w:bidi="th-TH"/>
+                </w:rPr>
+                <w:t>/</w:t>
+              </w:r>
+              <w:r>
+                <w:rPr>
+                  <w:rStyle w:val="Hyperlink"/>
+                  <w:rFonts w:ascii="TH SarabunPSK" w:hAnsi="TH SarabunPSK" w:cs="TH SarabunPSK" w:hint="cs"/>
+                  <w:sz w:val="32"/>
+                  <w:szCs w:val="32"/>
+                  <w:lang w:bidi="th-TH"/>
+                </w:rPr>
+                <w:t>Registration</w:t>
+              </w:r>
+              <w:r>
+                <w:rPr>
+                  <w:rStyle w:val="Hyperlink"/>
+                  <w:rFonts w:ascii="TH SarabunPSK" w:hAnsi="TH SarabunPSK" w:cs="TH SarabunPSK" w:hint="cs"/>
+                  <w:sz w:val="32"/>
+                  <w:szCs w:val="32"/>
+                  <w:cs/>
+                  <w:lang w:bidi="th-TH"/>
+                </w:rPr>
+                <w:t>.</w:t>
+              </w:r>
+              <w:r>
+                <w:rPr>
+                  <w:rStyle w:val="Hyperlink"/>
+                  <w:rFonts w:ascii="TH SarabunPSK" w:hAnsi="TH SarabunPSK" w:cs="TH SarabunPSK" w:hint="cs"/>
+                  <w:sz w:val="32"/>
+                  <w:szCs w:val="32"/>
+                  <w:lang w:bidi="th-TH"/>
+                </w:rPr>
+                <w:t>html</w:t>
+              </w:r>
+            </w:hyperlink>
+          </w:p>
+          <w:p>
+            <w:pPr>
+              <w:rPr>
+                <w:rFonts w:ascii="TH SarabunPSK" w:hAnsi="TH SarabunPSK" w:cs="TH SarabunPSK"/>
+                <w:sz w:val="32"/>
+                <w:szCs w:val="32"/>
+                <w:lang w:bidi="th-TH"/>
+              </w:rPr>
+            </w:pPr>
+          </w:p>
+          <w:p>
+            <w:pPr>
+              <w:rPr>
+                <w:rFonts w:ascii="TH SarabunPSK" w:hAnsi="TH SarabunPSK" w:cs="TH SarabunPSK"/>
+                <w:sz w:val="32"/>
+                <w:szCs w:val="32"/>
+                <w:lang w:bidi="th-TH"/>
+              </w:rPr>
+            </w:pPr>
           </w:p>
         </w:tc>
         <w:tc>
@@ -3809,7 +4103,7 @@
           <w:p>
             <w:pPr>
               <w:rPr>
-                <w:rFonts w:ascii="TH SarabunPSK" w:hAnsi="TH SarabunPSK" w:cs="TH SarabunPSK"/>
+                <w:rFonts w:ascii="TH SarabunPSK" w:hAnsi="TH SarabunPSK" w:cs="TH SarabunPSK" w:hint="cs"/>
                 <w:sz w:val="32"/>
                 <w:szCs w:val="32"/>
                 <w:cs/>
@@ -3873,13 +4167,57 @@
           </w:tcPr>
           <w:p>
             <w:pPr>
-              <w:rPr>
-                <w:rFonts w:ascii="TH SarabunPSK" w:hAnsi="TH SarabunPSK" w:cs="TH SarabunPSK"/>
-                <w:sz w:val="32"/>
-                <w:szCs w:val="32"/>
-                <w:lang w:bidi="th-TH"/>
-              </w:rPr>
-            </w:pPr>
+              <w:jc w:val="center"/>
+              <w:rPr>
+                <w:rFonts w:ascii="TH SarabunPSK" w:hAnsi="TH SarabunPSK" w:cs="TH SarabunPSK"/>
+                <w:sz w:val="32"/>
+                <w:szCs w:val="32"/>
+                <w:lang w:bidi="th-TH"/>
+              </w:rPr>
+            </w:pPr>
+            <w:r>
+              <w:rPr>
+                <w:rFonts w:ascii="TH SarabunPSK" w:hAnsi="TH SarabunPSK" w:cs="TH SarabunPSK"/>
+                <w:sz w:val="32"/>
+                <w:szCs w:val="32"/>
+                <w:lang w:bidi="th-TH"/>
+              </w:rPr>
+              <w:drawing>
+                <wp:inline distT="0" distB="0" distL="0" distR="0" wp14:anchorId="2ED36134" wp14:editId="3D681C21">
+                  <wp:extent cx="1534788" cy="1796903"/>
+                  <wp:effectExtent l="0" t="0" r="8890" b="0"/>
+                  <wp:docPr id="133309222" name="Picture 1"/>
+                  <wp:cNvGraphicFramePr>
+                    <a:graphicFrameLocks xmlns:a="http://schemas.openxmlformats.org/drawingml/2006/main" noChangeAspect="1"/>
+                  </wp:cNvGraphicFramePr>
+                  <a:graphic xmlns:a="http://schemas.openxmlformats.org/drawingml/2006/main">
+                    <a:graphicData uri="http://schemas.openxmlformats.org/drawingml/2006/picture">
+                      <pic:pic xmlns:pic="http://schemas.openxmlformats.org/drawingml/2006/picture">
+                        <pic:nvPicPr>
+                          <pic:cNvPr id="133309222" name=""/>
+                          <pic:cNvPicPr/>
+                        </pic:nvPicPr>
+                        <pic:blipFill>
+                          <a:blip r:embed="rId12"/>
+                          <a:stretch>
+                            <a:fillRect/>
+                          </a:stretch>
+                        </pic:blipFill>
+                        <pic:spPr>
+                          <a:xfrm>
+                            <a:off x="0" y="0"/>
+                            <a:ext cx="1548851" cy="1813367"/>
+                          </a:xfrm>
+                          <a:prstGeom prst="rect">
+                            <a:avLst/>
+                          </a:prstGeom>
+                        </pic:spPr>
+                      </pic:pic>
+                    </a:graphicData>
+                  </a:graphic>
+                </wp:inline>
+              </w:drawing>
+            </w:r>
           </w:p>
         </w:tc>
         <w:tc>
@@ -3895,6 +4233,56 @@
                 <w:lang w:bidi="th-TH"/>
               </w:rPr>
             </w:pPr>
+            <w:r>
+              <w:rPr>
+                <w:rFonts w:ascii="TH SarabunPSK" w:hAnsi="TH SarabunPSK" w:cs="TH SarabunPSK" w:hint="cs"/>
+                <w:noProof/>
+                <w:sz w:val="32"/>
+                <w:szCs w:val="32"/>
+                <w:lang w:bidi="th-TH"/>
+              </w:rPr>
+              <w:drawing>
+                <wp:inline distT="0" distB="0" distL="0" distR="0" wp14:anchorId="09B2452A" wp14:editId="171409D1">
+                  <wp:extent cx="201761" cy="191069"/>
+                  <wp:effectExtent l="0" t="0" r="8255" b="0"/>
+                  <wp:docPr id="729372492" name="Picture 729372492"/>
+                  <wp:cNvGraphicFramePr>
+                    <a:graphicFrameLocks xmlns:a="http://schemas.openxmlformats.org/drawingml/2006/main" noChangeAspect="1"/>
+                  </wp:cNvGraphicFramePr>
+                  <a:graphic xmlns:a="http://schemas.openxmlformats.org/drawingml/2006/main">
+                    <a:graphicData uri="http://schemas.openxmlformats.org/drawingml/2006/picture">
+                      <pic:pic xmlns:pic="http://schemas.openxmlformats.org/drawingml/2006/picture">
+                        <pic:nvPicPr>
+                          <pic:cNvPr id="1" name="th[1].png"/>
+                          <pic:cNvPicPr/>
+                        </pic:nvPicPr>
+                        <pic:blipFill>
+                          <a:blip r:embed="rId8" cstate="print">
+                            <a:extLst>
+                              <a:ext uri="{28A0092B-C50C-407E-A947-70E740481C1C}">
+                                <a14:useLocalDpi xmlns:a14="http://schemas.microsoft.com/office/drawing/2010/main" val="0"/>
+                              </a:ext>
+                            </a:extLst>
+                          </a:blip>
+                          <a:stretch>
+                            <a:fillRect/>
+                          </a:stretch>
+                        </pic:blipFill>
+                        <pic:spPr>
+                          <a:xfrm>
+                            <a:off x="0" y="0"/>
+                            <a:ext cx="214886" cy="203498"/>
+                          </a:xfrm>
+                          <a:prstGeom prst="rect">
+                            <a:avLst/>
+                          </a:prstGeom>
+                        </pic:spPr>
+                      </pic:pic>
+                    </a:graphicData>
+                  </a:graphic>
+                </wp:inline>
+              </w:drawing>
+            </w:r>
           </w:p>
         </w:tc>
         <w:tc>
@@ -3910,6 +4298,15 @@
                 <w:lang w:bidi="th-TH"/>
               </w:rPr>
             </w:pPr>
+            <w:r>
+              <w:rPr>
+                <w:rFonts w:ascii="TH SarabunPSK" w:hAnsi="TH SarabunPSK" w:cs="TH SarabunPSK"/>
+                <w:sz w:val="32"/>
+                <w:szCs w:val="32"/>
+                <w:lang w:bidi="th-TH"/>
+              </w:rPr>
+              <w:t>-</w:t>
+            </w:r>
           </w:p>
         </w:tc>
       </w:tr>
@@ -4384,6 +4781,7 @@
                 <w:cs/>
                 <w:lang w:bidi="th-TH"/>
               </w:rPr>
+              <w:lastRenderedPageBreak/>
               <w:t xml:space="preserve">กรอกข้อมูลที่ช่อง </w:t>
             </w:r>
             <w:r>
@@ -4577,6 +4975,7 @@
                 <w:cs/>
                 <w:lang w:bidi="th-TH"/>
               </w:rPr>
+              <w:lastRenderedPageBreak/>
               <w:t xml:space="preserve">แสดงหน้า </w:t>
             </w:r>
             <w:r>
@@ -4741,7 +5140,17 @@
                 <w:szCs w:val="32"/>
                 <w:lang w:bidi="th-TH"/>
               </w:rPr>
-              <w:t xml:space="preserve">We will send a confirmation to your email </w:t>
+              <w:t xml:space="preserve">We will send </w:t>
+            </w:r>
+            <w:r>
+              <w:rPr>
+                <w:rFonts w:ascii="TH SarabunPSK" w:hAnsi="TH SarabunPSK" w:cs="TH SarabunPSK"/>
+                <w:sz w:val="32"/>
+                <w:szCs w:val="32"/>
+                <w:lang w:bidi="th-TH"/>
+              </w:rPr>
+              <w:lastRenderedPageBreak/>
+              <w:t xml:space="preserve">a confirmation to your email </w:t>
             </w:r>
             <w:r>
               <w:rPr>
@@ -4787,6 +5196,65 @@
                 <w:lang w:bidi="th-TH"/>
               </w:rPr>
             </w:pPr>
+            <w:r>
+              <w:rPr>
+                <w:noProof/>
+              </w:rPr>
+              <w:lastRenderedPageBreak/>
+              <w:drawing>
+                <wp:inline distT="0" distB="0" distL="0" distR="0" wp14:anchorId="34B7DBA2" wp14:editId="19BDEDA8">
+                  <wp:extent cx="2344146" cy="888521"/>
+                  <wp:effectExtent l="0" t="0" r="0" b="6985"/>
+                  <wp:docPr id="1944532249" name="Picture 2"/>
+                  <wp:cNvGraphicFramePr>
+                    <a:graphicFrameLocks xmlns:a="http://schemas.openxmlformats.org/drawingml/2006/main" noChangeAspect="1"/>
+                  </wp:cNvGraphicFramePr>
+                  <a:graphic xmlns:a="http://schemas.openxmlformats.org/drawingml/2006/main">
+                    <a:graphicData uri="http://schemas.openxmlformats.org/drawingml/2006/picture">
+                      <pic:pic xmlns:pic="http://schemas.openxmlformats.org/drawingml/2006/picture">
+                        <pic:nvPicPr>
+                          <pic:cNvPr id="0" name="Picture 3"/>
+                          <pic:cNvPicPr>
+                            <a:picLocks noChangeAspect="1" noChangeArrowheads="1"/>
+                          </pic:cNvPicPr>
+                        </pic:nvPicPr>
+                        <pic:blipFill rotWithShape="1">
+                          <a:blip r:embed="rId13" cstate="print">
+                            <a:extLst>
+                              <a:ext uri="{28A0092B-C50C-407E-A947-70E740481C1C}">
+                                <a14:useLocalDpi xmlns:a14="http://schemas.microsoft.com/office/drawing/2010/main" val="0"/>
+                              </a:ext>
+                            </a:extLst>
+                          </a:blip>
+                          <a:srcRect l="35254" t="1943" r="33776" b="72828"/>
+                          <a:stretch>
+                            <a:fillRect/>
+                          </a:stretch>
+                        </pic:blipFill>
+                        <pic:spPr bwMode="auto">
+                          <a:xfrm>
+                            <a:off x="0" y="0"/>
+                            <a:ext cx="2362079" cy="895318"/>
+                          </a:xfrm>
+                          <a:prstGeom prst="rect">
+                            <a:avLst/>
+                          </a:prstGeom>
+                          <a:noFill/>
+                          <a:ln>
+                            <a:noFill/>
+                          </a:ln>
+                          <a:extLst>
+                            <a:ext uri="{53640926-AAD7-44D8-BBD7-CCE9431645EC}">
+                              <a14:shadowObscured xmlns:a14="http://schemas.microsoft.com/office/drawing/2010/main"/>
+                            </a:ext>
+                          </a:extLst>
+                        </pic:spPr>
+                      </pic:pic>
+                    </a:graphicData>
+                  </a:graphic>
+                </wp:inline>
+              </w:drawing>
+            </w:r>
           </w:p>
         </w:tc>
         <w:tc>
@@ -4802,6 +5270,56 @@
                 <w:lang w:bidi="th-TH"/>
               </w:rPr>
             </w:pPr>
+            <w:r>
+              <w:rPr>
+                <w:rFonts w:ascii="TH SarabunPSK" w:hAnsi="TH SarabunPSK" w:cs="TH SarabunPSK" w:hint="cs"/>
+                <w:noProof/>
+                <w:sz w:val="32"/>
+                <w:szCs w:val="32"/>
+                <w:lang w:bidi="th-TH"/>
+              </w:rPr>
+              <w:drawing>
+                <wp:inline distT="0" distB="0" distL="0" distR="0" wp14:anchorId="5D1B80FE" wp14:editId="03308B3C">
+                  <wp:extent cx="201761" cy="191069"/>
+                  <wp:effectExtent l="0" t="0" r="8255" b="0"/>
+                  <wp:docPr id="451150413" name="Picture 451150413"/>
+                  <wp:cNvGraphicFramePr>
+                    <a:graphicFrameLocks xmlns:a="http://schemas.openxmlformats.org/drawingml/2006/main" noChangeAspect="1"/>
+                  </wp:cNvGraphicFramePr>
+                  <a:graphic xmlns:a="http://schemas.openxmlformats.org/drawingml/2006/main">
+                    <a:graphicData uri="http://schemas.openxmlformats.org/drawingml/2006/picture">
+                      <pic:pic xmlns:pic="http://schemas.openxmlformats.org/drawingml/2006/picture">
+                        <pic:nvPicPr>
+                          <pic:cNvPr id="1" name="th[1].png"/>
+                          <pic:cNvPicPr/>
+                        </pic:nvPicPr>
+                        <pic:blipFill>
+                          <a:blip r:embed="rId8" cstate="print">
+                            <a:extLst>
+                              <a:ext uri="{28A0092B-C50C-407E-A947-70E740481C1C}">
+                                <a14:useLocalDpi xmlns:a14="http://schemas.microsoft.com/office/drawing/2010/main" val="0"/>
+                              </a:ext>
+                            </a:extLst>
+                          </a:blip>
+                          <a:stretch>
+                            <a:fillRect/>
+                          </a:stretch>
+                        </pic:blipFill>
+                        <pic:spPr>
+                          <a:xfrm>
+                            <a:off x="0" y="0"/>
+                            <a:ext cx="214886" cy="203498"/>
+                          </a:xfrm>
+                          <a:prstGeom prst="rect">
+                            <a:avLst/>
+                          </a:prstGeom>
+                        </pic:spPr>
+                      </pic:pic>
+                    </a:graphicData>
+                  </a:graphic>
+                </wp:inline>
+              </w:drawing>
+            </w:r>
           </w:p>
         </w:tc>
         <w:tc>
@@ -4817,6 +5335,15 @@
                 <w:lang w:bidi="th-TH"/>
               </w:rPr>
             </w:pPr>
+            <w:r>
+              <w:rPr>
+                <w:rFonts w:ascii="TH SarabunPSK" w:hAnsi="TH SarabunPSK" w:cs="TH SarabunPSK"/>
+                <w:sz w:val="32"/>
+                <w:szCs w:val="32"/>
+                <w:lang w:bidi="th-TH"/>
+              </w:rPr>
+              <w:t>-</w:t>
+            </w:r>
           </w:p>
         </w:tc>
       </w:tr>
@@ -4846,7 +5373,6 @@
                 <w:szCs w:val="32"/>
                 <w:lang w:bidi="th-TH"/>
               </w:rPr>
-              <w:lastRenderedPageBreak/>
               <w:t>No</w:t>
             </w:r>
             <w:r>
@@ -5357,6 +5883,49 @@
                 <w:lang w:bidi="th-TH"/>
               </w:rPr>
             </w:pPr>
+            <w:r>
+              <w:rPr>
+                <w:rFonts w:ascii="TH SarabunPSK" w:hAnsi="TH SarabunPSK" w:cs="TH SarabunPSK"/>
+                <w:sz w:val="32"/>
+                <w:szCs w:val="32"/>
+                <w:lang w:bidi="th-TH"/>
+              </w:rPr>
+              <w:drawing>
+                <wp:inline distT="0" distB="0" distL="0" distR="0" wp14:anchorId="40AD5810" wp14:editId="5518321B">
+                  <wp:extent cx="1534788" cy="1796903"/>
+                  <wp:effectExtent l="0" t="0" r="8890" b="0"/>
+                  <wp:docPr id="1999526278" name="Picture 1"/>
+                  <wp:cNvGraphicFramePr>
+                    <a:graphicFrameLocks xmlns:a="http://schemas.openxmlformats.org/drawingml/2006/main" noChangeAspect="1"/>
+                  </wp:cNvGraphicFramePr>
+                  <a:graphic xmlns:a="http://schemas.openxmlformats.org/drawingml/2006/main">
+                    <a:graphicData uri="http://schemas.openxmlformats.org/drawingml/2006/picture">
+                      <pic:pic xmlns:pic="http://schemas.openxmlformats.org/drawingml/2006/picture">
+                        <pic:nvPicPr>
+                          <pic:cNvPr id="133309222" name=""/>
+                          <pic:cNvPicPr/>
+                        </pic:nvPicPr>
+                        <pic:blipFill>
+                          <a:blip r:embed="rId12"/>
+                          <a:stretch>
+                            <a:fillRect/>
+                          </a:stretch>
+                        </pic:blipFill>
+                        <pic:spPr>
+                          <a:xfrm>
+                            <a:off x="0" y="0"/>
+                            <a:ext cx="1548851" cy="1813367"/>
+                          </a:xfrm>
+                          <a:prstGeom prst="rect">
+                            <a:avLst/>
+                          </a:prstGeom>
+                        </pic:spPr>
+                      </pic:pic>
+                    </a:graphicData>
+                  </a:graphic>
+                </wp:inline>
+              </w:drawing>
+            </w:r>
           </w:p>
         </w:tc>
         <w:tc>
@@ -5372,6 +5941,56 @@
                 <w:lang w:bidi="th-TH"/>
               </w:rPr>
             </w:pPr>
+            <w:r>
+              <w:rPr>
+                <w:rFonts w:ascii="TH SarabunPSK" w:hAnsi="TH SarabunPSK" w:cs="TH SarabunPSK" w:hint="cs"/>
+                <w:noProof/>
+                <w:sz w:val="32"/>
+                <w:szCs w:val="32"/>
+                <w:lang w:bidi="th-TH"/>
+              </w:rPr>
+              <w:drawing>
+                <wp:inline distT="0" distB="0" distL="0" distR="0" wp14:anchorId="02976AF8" wp14:editId="05EF65F1">
+                  <wp:extent cx="201761" cy="191069"/>
+                  <wp:effectExtent l="0" t="0" r="8255" b="0"/>
+                  <wp:docPr id="500320586" name="Picture 500320586"/>
+                  <wp:cNvGraphicFramePr>
+                    <a:graphicFrameLocks xmlns:a="http://schemas.openxmlformats.org/drawingml/2006/main" noChangeAspect="1"/>
+                  </wp:cNvGraphicFramePr>
+                  <a:graphic xmlns:a="http://schemas.openxmlformats.org/drawingml/2006/main">
+                    <a:graphicData uri="http://schemas.openxmlformats.org/drawingml/2006/picture">
+                      <pic:pic xmlns:pic="http://schemas.openxmlformats.org/drawingml/2006/picture">
+                        <pic:nvPicPr>
+                          <pic:cNvPr id="1" name="th[1].png"/>
+                          <pic:cNvPicPr/>
+                        </pic:nvPicPr>
+                        <pic:blipFill>
+                          <a:blip r:embed="rId8" cstate="print">
+                            <a:extLst>
+                              <a:ext uri="{28A0092B-C50C-407E-A947-70E740481C1C}">
+                                <a14:useLocalDpi xmlns:a14="http://schemas.microsoft.com/office/drawing/2010/main" val="0"/>
+                              </a:ext>
+                            </a:extLst>
+                          </a:blip>
+                          <a:stretch>
+                            <a:fillRect/>
+                          </a:stretch>
+                        </pic:blipFill>
+                        <pic:spPr>
+                          <a:xfrm>
+                            <a:off x="0" y="0"/>
+                            <a:ext cx="214886" cy="203498"/>
+                          </a:xfrm>
+                          <a:prstGeom prst="rect">
+                            <a:avLst/>
+                          </a:prstGeom>
+                        </pic:spPr>
+                      </pic:pic>
+                    </a:graphicData>
+                  </a:graphic>
+                </wp:inline>
+              </w:drawing>
+            </w:r>
           </w:p>
         </w:tc>
         <w:tc>
@@ -5387,6 +6006,15 @@
                 <w:lang w:bidi="th-TH"/>
               </w:rPr>
             </w:pPr>
+            <w:r>
+              <w:rPr>
+                <w:rFonts w:ascii="TH SarabunPSK" w:hAnsi="TH SarabunPSK" w:cs="TH SarabunPSK"/>
+                <w:sz w:val="32"/>
+                <w:szCs w:val="32"/>
+                <w:lang w:bidi="th-TH"/>
+              </w:rPr>
+              <w:t>-</w:t>
+            </w:r>
           </w:p>
         </w:tc>
       </w:tr>
@@ -6073,6 +6701,64 @@
                 <w:lang w:bidi="th-TH"/>
               </w:rPr>
             </w:pPr>
+            <w:r>
+              <w:rPr>
+                <w:noProof/>
+              </w:rPr>
+              <w:drawing>
+                <wp:inline distT="0" distB="0" distL="0" distR="0" wp14:anchorId="0005F2DD" wp14:editId="29EA39F3">
+                  <wp:extent cx="2344146" cy="888521"/>
+                  <wp:effectExtent l="0" t="0" r="0" b="6985"/>
+                  <wp:docPr id="469086486" name="Picture 2"/>
+                  <wp:cNvGraphicFramePr>
+                    <a:graphicFrameLocks xmlns:a="http://schemas.openxmlformats.org/drawingml/2006/main" noChangeAspect="1"/>
+                  </wp:cNvGraphicFramePr>
+                  <a:graphic xmlns:a="http://schemas.openxmlformats.org/drawingml/2006/main">
+                    <a:graphicData uri="http://schemas.openxmlformats.org/drawingml/2006/picture">
+                      <pic:pic xmlns:pic="http://schemas.openxmlformats.org/drawingml/2006/picture">
+                        <pic:nvPicPr>
+                          <pic:cNvPr id="0" name="Picture 3"/>
+                          <pic:cNvPicPr>
+                            <a:picLocks noChangeAspect="1" noChangeArrowheads="1"/>
+                          </pic:cNvPicPr>
+                        </pic:nvPicPr>
+                        <pic:blipFill rotWithShape="1">
+                          <a:blip r:embed="rId13" cstate="print">
+                            <a:extLst>
+                              <a:ext uri="{28A0092B-C50C-407E-A947-70E740481C1C}">
+                                <a14:useLocalDpi xmlns:a14="http://schemas.microsoft.com/office/drawing/2010/main" val="0"/>
+                              </a:ext>
+                            </a:extLst>
+                          </a:blip>
+                          <a:srcRect l="35254" t="1943" r="33776" b="72828"/>
+                          <a:stretch>
+                            <a:fillRect/>
+                          </a:stretch>
+                        </pic:blipFill>
+                        <pic:spPr bwMode="auto">
+                          <a:xfrm>
+                            <a:off x="0" y="0"/>
+                            <a:ext cx="2362079" cy="895318"/>
+                          </a:xfrm>
+                          <a:prstGeom prst="rect">
+                            <a:avLst/>
+                          </a:prstGeom>
+                          <a:noFill/>
+                          <a:ln>
+                            <a:noFill/>
+                          </a:ln>
+                          <a:extLst>
+                            <a:ext uri="{53640926-AAD7-44D8-BBD7-CCE9431645EC}">
+                              <a14:shadowObscured xmlns:a14="http://schemas.microsoft.com/office/drawing/2010/main"/>
+                            </a:ext>
+                          </a:extLst>
+                        </pic:spPr>
+                      </pic:pic>
+                    </a:graphicData>
+                  </a:graphic>
+                </wp:inline>
+              </w:drawing>
+            </w:r>
           </w:p>
         </w:tc>
         <w:tc>
@@ -6088,6 +6774,56 @@
                 <w:lang w:bidi="th-TH"/>
               </w:rPr>
             </w:pPr>
+            <w:r>
+              <w:rPr>
+                <w:rFonts w:ascii="TH SarabunPSK" w:hAnsi="TH SarabunPSK" w:cs="TH SarabunPSK" w:hint="cs"/>
+                <w:noProof/>
+                <w:sz w:val="32"/>
+                <w:szCs w:val="32"/>
+                <w:lang w:bidi="th-TH"/>
+              </w:rPr>
+              <w:drawing>
+                <wp:inline distT="0" distB="0" distL="0" distR="0" wp14:anchorId="3673E0F1" wp14:editId="1689499B">
+                  <wp:extent cx="201761" cy="191069"/>
+                  <wp:effectExtent l="0" t="0" r="8255" b="0"/>
+                  <wp:docPr id="397075536" name="Picture 397075536"/>
+                  <wp:cNvGraphicFramePr>
+                    <a:graphicFrameLocks xmlns:a="http://schemas.openxmlformats.org/drawingml/2006/main" noChangeAspect="1"/>
+                  </wp:cNvGraphicFramePr>
+                  <a:graphic xmlns:a="http://schemas.openxmlformats.org/drawingml/2006/main">
+                    <a:graphicData uri="http://schemas.openxmlformats.org/drawingml/2006/picture">
+                      <pic:pic xmlns:pic="http://schemas.openxmlformats.org/drawingml/2006/picture">
+                        <pic:nvPicPr>
+                          <pic:cNvPr id="1" name="th[1].png"/>
+                          <pic:cNvPicPr/>
+                        </pic:nvPicPr>
+                        <pic:blipFill>
+                          <a:blip r:embed="rId8" cstate="print">
+                            <a:extLst>
+                              <a:ext uri="{28A0092B-C50C-407E-A947-70E740481C1C}">
+                                <a14:useLocalDpi xmlns:a14="http://schemas.microsoft.com/office/drawing/2010/main" val="0"/>
+                              </a:ext>
+                            </a:extLst>
+                          </a:blip>
+                          <a:stretch>
+                            <a:fillRect/>
+                          </a:stretch>
+                        </pic:blipFill>
+                        <pic:spPr>
+                          <a:xfrm>
+                            <a:off x="0" y="0"/>
+                            <a:ext cx="214886" cy="203498"/>
+                          </a:xfrm>
+                          <a:prstGeom prst="rect">
+                            <a:avLst/>
+                          </a:prstGeom>
+                        </pic:spPr>
+                      </pic:pic>
+                    </a:graphicData>
+                  </a:graphic>
+                </wp:inline>
+              </w:drawing>
+            </w:r>
           </w:p>
         </w:tc>
         <w:tc>
@@ -6103,50 +6839,19 @@
                 <w:lang w:bidi="th-TH"/>
               </w:rPr>
             </w:pPr>
+            <w:r>
+              <w:rPr>
+                <w:rFonts w:ascii="TH SarabunPSK" w:hAnsi="TH SarabunPSK" w:cs="TH SarabunPSK"/>
+                <w:sz w:val="32"/>
+                <w:szCs w:val="32"/>
+                <w:lang w:bidi="th-TH"/>
+              </w:rPr>
+              <w:t>-</w:t>
+            </w:r>
           </w:p>
         </w:tc>
       </w:tr>
     </w:tbl>
-    <w:p>
-      <w:pPr>
-        <w:rPr>
-          <w:rFonts w:ascii="TH SarabunPSK" w:hAnsi="TH SarabunPSK" w:cs="TH SarabunPSK"/>
-          <w:sz w:val="32"/>
-          <w:szCs w:val="32"/>
-          <w:lang w:bidi="th-TH"/>
-        </w:rPr>
-      </w:pPr>
-    </w:p>
-    <w:p>
-      <w:pPr>
-        <w:rPr>
-          <w:rFonts w:ascii="TH SarabunPSK" w:hAnsi="TH SarabunPSK" w:cs="TH SarabunPSK"/>
-          <w:sz w:val="32"/>
-          <w:szCs w:val="32"/>
-          <w:lang w:bidi="th-TH"/>
-        </w:rPr>
-      </w:pPr>
-    </w:p>
-    <w:p>
-      <w:pPr>
-        <w:rPr>
-          <w:rFonts w:ascii="TH SarabunPSK" w:hAnsi="TH SarabunPSK" w:cs="TH SarabunPSK"/>
-          <w:sz w:val="32"/>
-          <w:szCs w:val="32"/>
-          <w:lang w:bidi="th-TH"/>
-        </w:rPr>
-      </w:pPr>
-    </w:p>
-    <w:p>
-      <w:pPr>
-        <w:rPr>
-          <w:rFonts w:ascii="TH SarabunPSK" w:hAnsi="TH SarabunPSK" w:cs="TH SarabunPSK"/>
-          <w:sz w:val="32"/>
-          <w:szCs w:val="32"/>
-          <w:lang w:bidi="th-TH"/>
-        </w:rPr>
-      </w:pPr>
-    </w:p>
     <w:p>
       <w:pPr>
         <w:rPr>
@@ -6188,11 +6893,11 @@
         <w:gridCol w:w="630"/>
         <w:gridCol w:w="2617"/>
         <w:gridCol w:w="1890"/>
-        <w:gridCol w:w="2759"/>
-        <w:gridCol w:w="2164"/>
-        <w:gridCol w:w="439"/>
-        <w:gridCol w:w="2279"/>
-        <w:gridCol w:w="1352"/>
+        <w:gridCol w:w="2280"/>
+        <w:gridCol w:w="2840"/>
+        <w:gridCol w:w="466"/>
+        <w:gridCol w:w="1829"/>
+        <w:gridCol w:w="1578"/>
       </w:tblGrid>
       <w:tr>
         <w:tc>
@@ -6239,7 +6944,7 @@
         </w:tc>
         <w:tc>
           <w:tcPr>
-            <w:tcW w:w="4649" w:type="dxa"/>
+            <w:tcW w:w="4170" w:type="dxa"/>
             <w:gridSpan w:val="2"/>
           </w:tcPr>
           <w:p>
@@ -6320,7 +7025,7 @@
         </w:tc>
         <w:tc>
           <w:tcPr>
-            <w:tcW w:w="2164" w:type="dxa"/>
+            <w:tcW w:w="2840" w:type="dxa"/>
           </w:tcPr>
           <w:p>
             <w:pPr>
@@ -6360,7 +7065,7 @@
         </w:tc>
         <w:tc>
           <w:tcPr>
-            <w:tcW w:w="4070" w:type="dxa"/>
+            <w:tcW w:w="3873" w:type="dxa"/>
             <w:gridSpan w:val="3"/>
           </w:tcPr>
           <w:p>
@@ -6456,7 +7161,7 @@
         </w:tc>
         <w:tc>
           <w:tcPr>
-            <w:tcW w:w="4649" w:type="dxa"/>
+            <w:tcW w:w="4170" w:type="dxa"/>
             <w:gridSpan w:val="2"/>
           </w:tcPr>
           <w:p>
@@ -6526,7 +7231,7 @@
         </w:tc>
         <w:tc>
           <w:tcPr>
-            <w:tcW w:w="2164" w:type="dxa"/>
+            <w:tcW w:w="2840" w:type="dxa"/>
           </w:tcPr>
           <w:p>
             <w:pPr>
@@ -6566,7 +7271,7 @@
         </w:tc>
         <w:tc>
           <w:tcPr>
-            <w:tcW w:w="4070" w:type="dxa"/>
+            <w:tcW w:w="3873" w:type="dxa"/>
             <w:gridSpan w:val="3"/>
           </w:tcPr>
           <w:p>
@@ -6647,7 +7352,7 @@
         </w:tc>
         <w:tc>
           <w:tcPr>
-            <w:tcW w:w="4649" w:type="dxa"/>
+            <w:tcW w:w="4170" w:type="dxa"/>
             <w:gridSpan w:val="2"/>
           </w:tcPr>
           <w:p>
@@ -6729,7 +7434,7 @@
         </w:tc>
         <w:tc>
           <w:tcPr>
-            <w:tcW w:w="2164" w:type="dxa"/>
+            <w:tcW w:w="2840" w:type="dxa"/>
           </w:tcPr>
           <w:p>
             <w:pPr>
@@ -6769,7 +7474,7 @@
         </w:tc>
         <w:tc>
           <w:tcPr>
-            <w:tcW w:w="4070" w:type="dxa"/>
+            <w:tcW w:w="3873" w:type="dxa"/>
             <w:gridSpan w:val="3"/>
           </w:tcPr>
           <w:p>
@@ -6856,7 +7561,7 @@
         </w:tc>
         <w:tc>
           <w:tcPr>
-            <w:tcW w:w="4649" w:type="dxa"/>
+            <w:tcW w:w="4170" w:type="dxa"/>
             <w:gridSpan w:val="2"/>
           </w:tcPr>
           <w:p>
@@ -6890,7 +7595,7 @@
         </w:tc>
         <w:tc>
           <w:tcPr>
-            <w:tcW w:w="2164" w:type="dxa"/>
+            <w:tcW w:w="2840" w:type="dxa"/>
           </w:tcPr>
           <w:p>
             <w:pPr>
@@ -6930,7 +7635,7 @@
         </w:tc>
         <w:tc>
           <w:tcPr>
-            <w:tcW w:w="4070" w:type="dxa"/>
+            <w:tcW w:w="3873" w:type="dxa"/>
             <w:gridSpan w:val="3"/>
           </w:tcPr>
           <w:p>
@@ -7265,7 +7970,7 @@
         </w:tc>
         <w:tc>
           <w:tcPr>
-            <w:tcW w:w="2759" w:type="dxa"/>
+            <w:tcW w:w="2280" w:type="dxa"/>
           </w:tcPr>
           <w:p>
             <w:pPr>
@@ -7294,7 +7999,7 @@
         </w:tc>
         <w:tc>
           <w:tcPr>
-            <w:tcW w:w="2603" w:type="dxa"/>
+            <w:tcW w:w="3306" w:type="dxa"/>
             <w:gridSpan w:val="2"/>
           </w:tcPr>
           <w:p>
@@ -7324,7 +8029,7 @@
         </w:tc>
         <w:tc>
           <w:tcPr>
-            <w:tcW w:w="2279" w:type="dxa"/>
+            <w:tcW w:w="1829" w:type="dxa"/>
           </w:tcPr>
           <w:p>
             <w:pPr>
@@ -7411,7 +8116,7 @@
         </w:tc>
         <w:tc>
           <w:tcPr>
-            <w:tcW w:w="1352" w:type="dxa"/>
+            <w:tcW w:w="1578" w:type="dxa"/>
           </w:tcPr>
           <w:p>
             <w:pPr>
@@ -7663,7 +8368,7 @@
         </w:tc>
         <w:tc>
           <w:tcPr>
-            <w:tcW w:w="2759" w:type="dxa"/>
+            <w:tcW w:w="2280" w:type="dxa"/>
           </w:tcPr>
           <w:p>
             <w:pPr>
@@ -7726,7 +8431,7 @@
         </w:tc>
         <w:tc>
           <w:tcPr>
-            <w:tcW w:w="2603" w:type="dxa"/>
+            <w:tcW w:w="3306" w:type="dxa"/>
             <w:gridSpan w:val="2"/>
           </w:tcPr>
           <w:p>
@@ -7738,36 +8443,138 @@
                 <w:lang w:bidi="th-TH"/>
               </w:rPr>
             </w:pPr>
-          </w:p>
-        </w:tc>
-        <w:tc>
-          <w:tcPr>
-            <w:tcW w:w="2279" w:type="dxa"/>
-          </w:tcPr>
-          <w:p>
-            <w:pPr>
-              <w:rPr>
-                <w:rFonts w:ascii="TH SarabunPSK" w:hAnsi="TH SarabunPSK" w:cs="TH SarabunPSK"/>
-                <w:sz w:val="32"/>
-                <w:szCs w:val="32"/>
-                <w:lang w:bidi="th-TH"/>
-              </w:rPr>
-            </w:pPr>
-          </w:p>
-        </w:tc>
-        <w:tc>
-          <w:tcPr>
-            <w:tcW w:w="1352" w:type="dxa"/>
-          </w:tcPr>
-          <w:p>
-            <w:pPr>
-              <w:rPr>
-                <w:rFonts w:ascii="TH SarabunPSK" w:hAnsi="TH SarabunPSK" w:cs="TH SarabunPSK"/>
-                <w:sz w:val="32"/>
-                <w:szCs w:val="32"/>
-                <w:lang w:bidi="th-TH"/>
-              </w:rPr>
-            </w:pPr>
+            <w:r>
+              <w:rPr>
+                <w:rFonts w:ascii="TH SarabunPSK" w:hAnsi="TH SarabunPSK" w:cs="TH SarabunPSK"/>
+                <w:sz w:val="32"/>
+                <w:szCs w:val="32"/>
+                <w:lang w:bidi="th-TH"/>
+              </w:rPr>
+              <w:drawing>
+                <wp:inline distT="0" distB="0" distL="0" distR="0" wp14:anchorId="2204B672" wp14:editId="29D7E7A4">
+                  <wp:extent cx="1534788" cy="1796903"/>
+                  <wp:effectExtent l="0" t="0" r="8890" b="0"/>
+                  <wp:docPr id="343384061" name="Picture 1"/>
+                  <wp:cNvGraphicFramePr>
+                    <a:graphicFrameLocks xmlns:a="http://schemas.openxmlformats.org/drawingml/2006/main" noChangeAspect="1"/>
+                  </wp:cNvGraphicFramePr>
+                  <a:graphic xmlns:a="http://schemas.openxmlformats.org/drawingml/2006/main">
+                    <a:graphicData uri="http://schemas.openxmlformats.org/drawingml/2006/picture">
+                      <pic:pic xmlns:pic="http://schemas.openxmlformats.org/drawingml/2006/picture">
+                        <pic:nvPicPr>
+                          <pic:cNvPr id="133309222" name=""/>
+                          <pic:cNvPicPr/>
+                        </pic:nvPicPr>
+                        <pic:blipFill>
+                          <a:blip r:embed="rId12"/>
+                          <a:stretch>
+                            <a:fillRect/>
+                          </a:stretch>
+                        </pic:blipFill>
+                        <pic:spPr>
+                          <a:xfrm>
+                            <a:off x="0" y="0"/>
+                            <a:ext cx="1548851" cy="1813367"/>
+                          </a:xfrm>
+                          <a:prstGeom prst="rect">
+                            <a:avLst/>
+                          </a:prstGeom>
+                        </pic:spPr>
+                      </pic:pic>
+                    </a:graphicData>
+                  </a:graphic>
+                </wp:inline>
+              </w:drawing>
+            </w:r>
+          </w:p>
+        </w:tc>
+        <w:tc>
+          <w:tcPr>
+            <w:tcW w:w="1829" w:type="dxa"/>
+          </w:tcPr>
+          <w:p>
+            <w:pPr>
+              <w:rPr>
+                <w:rFonts w:ascii="TH SarabunPSK" w:hAnsi="TH SarabunPSK" w:cs="TH SarabunPSK"/>
+                <w:sz w:val="32"/>
+                <w:szCs w:val="32"/>
+                <w:lang w:bidi="th-TH"/>
+              </w:rPr>
+            </w:pPr>
+            <w:r>
+              <w:rPr>
+                <w:rFonts w:ascii="TH SarabunPSK" w:hAnsi="TH SarabunPSK" w:cs="TH SarabunPSK" w:hint="cs"/>
+                <w:noProof/>
+                <w:sz w:val="32"/>
+                <w:szCs w:val="32"/>
+                <w:lang w:bidi="th-TH"/>
+              </w:rPr>
+              <w:drawing>
+                <wp:inline distT="0" distB="0" distL="0" distR="0" wp14:anchorId="717BE1EC" wp14:editId="38970429">
+                  <wp:extent cx="201761" cy="191069"/>
+                  <wp:effectExtent l="0" t="0" r="8255" b="0"/>
+                  <wp:docPr id="826526812" name="Picture 826526812"/>
+                  <wp:cNvGraphicFramePr>
+                    <a:graphicFrameLocks xmlns:a="http://schemas.openxmlformats.org/drawingml/2006/main" noChangeAspect="1"/>
+                  </wp:cNvGraphicFramePr>
+                  <a:graphic xmlns:a="http://schemas.openxmlformats.org/drawingml/2006/main">
+                    <a:graphicData uri="http://schemas.openxmlformats.org/drawingml/2006/picture">
+                      <pic:pic xmlns:pic="http://schemas.openxmlformats.org/drawingml/2006/picture">
+                        <pic:nvPicPr>
+                          <pic:cNvPr id="1" name="th[1].png"/>
+                          <pic:cNvPicPr/>
+                        </pic:nvPicPr>
+                        <pic:blipFill>
+                          <a:blip r:embed="rId8" cstate="print">
+                            <a:extLst>
+                              <a:ext uri="{28A0092B-C50C-407E-A947-70E740481C1C}">
+                                <a14:useLocalDpi xmlns:a14="http://schemas.microsoft.com/office/drawing/2010/main" val="0"/>
+                              </a:ext>
+                            </a:extLst>
+                          </a:blip>
+                          <a:stretch>
+                            <a:fillRect/>
+                          </a:stretch>
+                        </pic:blipFill>
+                        <pic:spPr>
+                          <a:xfrm>
+                            <a:off x="0" y="0"/>
+                            <a:ext cx="214886" cy="203498"/>
+                          </a:xfrm>
+                          <a:prstGeom prst="rect">
+                            <a:avLst/>
+                          </a:prstGeom>
+                        </pic:spPr>
+                      </pic:pic>
+                    </a:graphicData>
+                  </a:graphic>
+                </wp:inline>
+              </w:drawing>
+            </w:r>
+          </w:p>
+        </w:tc>
+        <w:tc>
+          <w:tcPr>
+            <w:tcW w:w="1578" w:type="dxa"/>
+          </w:tcPr>
+          <w:p>
+            <w:pPr>
+              <w:rPr>
+                <w:rFonts w:ascii="TH SarabunPSK" w:hAnsi="TH SarabunPSK" w:cs="TH SarabunPSK"/>
+                <w:sz w:val="32"/>
+                <w:szCs w:val="32"/>
+                <w:lang w:bidi="th-TH"/>
+              </w:rPr>
+            </w:pPr>
+            <w:r>
+              <w:rPr>
+                <w:rFonts w:ascii="TH SarabunPSK" w:hAnsi="TH SarabunPSK" w:cs="TH SarabunPSK"/>
+                <w:sz w:val="32"/>
+                <w:szCs w:val="32"/>
+                <w:lang w:bidi="th-TH"/>
+              </w:rPr>
+              <w:t>-</w:t>
+            </w:r>
           </w:p>
         </w:tc>
       </w:tr>
@@ -7793,6 +8600,7 @@
                 <w:szCs w:val="32"/>
                 <w:lang w:bidi="th-TH"/>
               </w:rPr>
+              <w:lastRenderedPageBreak/>
               <w:t>2</w:t>
             </w:r>
           </w:p>
@@ -8325,7 +9133,7 @@
         </w:tc>
         <w:tc>
           <w:tcPr>
-            <w:tcW w:w="2759" w:type="dxa"/>
+            <w:tcW w:w="2280" w:type="dxa"/>
           </w:tcPr>
           <w:p>
             <w:pPr>
@@ -8407,7 +9215,7 @@
         </w:tc>
         <w:tc>
           <w:tcPr>
-            <w:tcW w:w="2603" w:type="dxa"/>
+            <w:tcW w:w="3306" w:type="dxa"/>
             <w:gridSpan w:val="2"/>
           </w:tcPr>
           <w:p>
@@ -8419,36 +9227,153 @@
                 <w:lang w:bidi="th-TH"/>
               </w:rPr>
             </w:pPr>
-          </w:p>
-        </w:tc>
-        <w:tc>
-          <w:tcPr>
-            <w:tcW w:w="2279" w:type="dxa"/>
-          </w:tcPr>
-          <w:p>
-            <w:pPr>
-              <w:rPr>
-                <w:rFonts w:ascii="TH SarabunPSK" w:hAnsi="TH SarabunPSK" w:cs="TH SarabunPSK"/>
-                <w:sz w:val="32"/>
-                <w:szCs w:val="32"/>
-                <w:lang w:bidi="th-TH"/>
-              </w:rPr>
-            </w:pPr>
-          </w:p>
-        </w:tc>
-        <w:tc>
-          <w:tcPr>
-            <w:tcW w:w="1352" w:type="dxa"/>
-          </w:tcPr>
-          <w:p>
-            <w:pPr>
-              <w:rPr>
-                <w:rFonts w:ascii="TH SarabunPSK" w:hAnsi="TH SarabunPSK" w:cs="TH SarabunPSK"/>
-                <w:sz w:val="32"/>
-                <w:szCs w:val="32"/>
-                <w:lang w:bidi="th-TH"/>
-              </w:rPr>
-            </w:pPr>
+            <w:r>
+              <w:rPr>
+                <w:noProof/>
+              </w:rPr>
+              <w:drawing>
+                <wp:inline distT="0" distB="0" distL="0" distR="0" wp14:anchorId="0578F53F" wp14:editId="0C653134">
+                  <wp:extent cx="1956907" cy="2583712"/>
+                  <wp:effectExtent l="0" t="0" r="5715" b="7620"/>
+                  <wp:docPr id="621090465" name="Picture 5"/>
+                  <wp:cNvGraphicFramePr>
+                    <a:graphicFrameLocks xmlns:a="http://schemas.openxmlformats.org/drawingml/2006/main" noChangeAspect="1"/>
+                  </wp:cNvGraphicFramePr>
+                  <a:graphic xmlns:a="http://schemas.openxmlformats.org/drawingml/2006/main">
+                    <a:graphicData uri="http://schemas.openxmlformats.org/drawingml/2006/picture">
+                      <pic:pic xmlns:pic="http://schemas.openxmlformats.org/drawingml/2006/picture">
+                        <pic:nvPicPr>
+                          <pic:cNvPr id="0" name="Picture 12"/>
+                          <pic:cNvPicPr>
+                            <a:picLocks noChangeAspect="1" noChangeArrowheads="1"/>
+                          </pic:cNvPicPr>
+                        </pic:nvPicPr>
+                        <pic:blipFill rotWithShape="1">
+                          <a:blip r:embed="rId14">
+                            <a:extLst>
+                              <a:ext uri="{28A0092B-C50C-407E-A947-70E740481C1C}">
+                                <a14:useLocalDpi xmlns:a14="http://schemas.microsoft.com/office/drawing/2010/main" val="0"/>
+                              </a:ext>
+                            </a:extLst>
+                          </a:blip>
+                          <a:srcRect l="37465" r="38434" b="31588"/>
+                          <a:stretch>
+                            <a:fillRect/>
+                          </a:stretch>
+                        </pic:blipFill>
+                        <pic:spPr bwMode="auto">
+                          <a:xfrm>
+                            <a:off x="0" y="0"/>
+                            <a:ext cx="1967455" cy="2597638"/>
+                          </a:xfrm>
+                          <a:prstGeom prst="rect">
+                            <a:avLst/>
+                          </a:prstGeom>
+                          <a:noFill/>
+                          <a:ln>
+                            <a:noFill/>
+                          </a:ln>
+                          <a:extLst>
+                            <a:ext uri="{53640926-AAD7-44D8-BBD7-CCE9431645EC}">
+                              <a14:shadowObscured xmlns:a14="http://schemas.microsoft.com/office/drawing/2010/main"/>
+                            </a:ext>
+                          </a:extLst>
+                        </pic:spPr>
+                      </pic:pic>
+                    </a:graphicData>
+                  </a:graphic>
+                </wp:inline>
+              </w:drawing>
+            </w:r>
+          </w:p>
+        </w:tc>
+        <w:tc>
+          <w:tcPr>
+            <w:tcW w:w="1829" w:type="dxa"/>
+          </w:tcPr>
+          <w:p>
+            <w:pPr>
+              <w:rPr>
+                <w:rFonts w:ascii="TH SarabunPSK" w:hAnsi="TH SarabunPSK" w:cs="TH SarabunPSK"/>
+                <w:sz w:val="32"/>
+                <w:szCs w:val="32"/>
+                <w:lang w:bidi="th-TH"/>
+              </w:rPr>
+            </w:pPr>
+            <w:r>
+              <w:rPr>
+                <w:rFonts w:ascii="TH SarabunPSK" w:hAnsi="TH SarabunPSK" w:cs="TH SarabunPSK" w:hint="cs"/>
+                <w:noProof/>
+                <w:sz w:val="32"/>
+                <w:szCs w:val="32"/>
+                <w:lang w:bidi="th-TH"/>
+              </w:rPr>
+              <w:drawing>
+                <wp:inline distT="0" distB="0" distL="0" distR="0" wp14:anchorId="2733F84E" wp14:editId="0FC99B0F">
+                  <wp:extent cx="201761" cy="191069"/>
+                  <wp:effectExtent l="0" t="0" r="8255" b="0"/>
+                  <wp:docPr id="1895764535" name="Picture 1895764535"/>
+                  <wp:cNvGraphicFramePr>
+                    <a:graphicFrameLocks xmlns:a="http://schemas.openxmlformats.org/drawingml/2006/main" noChangeAspect="1"/>
+                  </wp:cNvGraphicFramePr>
+                  <a:graphic xmlns:a="http://schemas.openxmlformats.org/drawingml/2006/main">
+                    <a:graphicData uri="http://schemas.openxmlformats.org/drawingml/2006/picture">
+                      <pic:pic xmlns:pic="http://schemas.openxmlformats.org/drawingml/2006/picture">
+                        <pic:nvPicPr>
+                          <pic:cNvPr id="1" name="th[1].png"/>
+                          <pic:cNvPicPr/>
+                        </pic:nvPicPr>
+                        <pic:blipFill>
+                          <a:blip r:embed="rId8" cstate="print">
+                            <a:extLst>
+                              <a:ext uri="{28A0092B-C50C-407E-A947-70E740481C1C}">
+                                <a14:useLocalDpi xmlns:a14="http://schemas.microsoft.com/office/drawing/2010/main" val="0"/>
+                              </a:ext>
+                            </a:extLst>
+                          </a:blip>
+                          <a:stretch>
+                            <a:fillRect/>
+                          </a:stretch>
+                        </pic:blipFill>
+                        <pic:spPr>
+                          <a:xfrm>
+                            <a:off x="0" y="0"/>
+                            <a:ext cx="214886" cy="203498"/>
+                          </a:xfrm>
+                          <a:prstGeom prst="rect">
+                            <a:avLst/>
+                          </a:prstGeom>
+                        </pic:spPr>
+                      </pic:pic>
+                    </a:graphicData>
+                  </a:graphic>
+                </wp:inline>
+              </w:drawing>
+            </w:r>
+          </w:p>
+        </w:tc>
+        <w:tc>
+          <w:tcPr>
+            <w:tcW w:w="1578" w:type="dxa"/>
+          </w:tcPr>
+          <w:p>
+            <w:pPr>
+              <w:rPr>
+                <w:rFonts w:ascii="TH SarabunPSK" w:hAnsi="TH SarabunPSK" w:cs="TH SarabunPSK"/>
+                <w:sz w:val="32"/>
+                <w:szCs w:val="32"/>
+                <w:lang w:bidi="th-TH"/>
+              </w:rPr>
+            </w:pPr>
+            <w:r>
+              <w:rPr>
+                <w:rFonts w:ascii="TH SarabunPSK" w:hAnsi="TH SarabunPSK" w:cs="TH SarabunPSK"/>
+                <w:sz w:val="32"/>
+                <w:szCs w:val="32"/>
+                <w:lang w:bidi="th-TH"/>
+              </w:rPr>
+              <w:t>-</w:t>
+            </w:r>
           </w:p>
         </w:tc>
       </w:tr>
@@ -8478,7 +9403,6 @@
                 <w:szCs w:val="32"/>
                 <w:lang w:bidi="th-TH"/>
               </w:rPr>
-              <w:lastRenderedPageBreak/>
               <w:t>No</w:t>
             </w:r>
             <w:r>
@@ -8527,7 +9451,7 @@
         </w:tc>
         <w:tc>
           <w:tcPr>
-            <w:tcW w:w="2759" w:type="dxa"/>
+            <w:tcW w:w="2280" w:type="dxa"/>
           </w:tcPr>
           <w:p>
             <w:pPr>
@@ -8556,7 +9480,7 @@
         </w:tc>
         <w:tc>
           <w:tcPr>
-            <w:tcW w:w="2603" w:type="dxa"/>
+            <w:tcW w:w="3306" w:type="dxa"/>
             <w:gridSpan w:val="2"/>
           </w:tcPr>
           <w:p>
@@ -8586,7 +9510,7 @@
         </w:tc>
         <w:tc>
           <w:tcPr>
-            <w:tcW w:w="2279" w:type="dxa"/>
+            <w:tcW w:w="1829" w:type="dxa"/>
           </w:tcPr>
           <w:p>
             <w:pPr>
@@ -8673,7 +9597,7 @@
         </w:tc>
         <w:tc>
           <w:tcPr>
-            <w:tcW w:w="1352" w:type="dxa"/>
+            <w:tcW w:w="1578" w:type="dxa"/>
           </w:tcPr>
           <w:p>
             <w:pPr>
@@ -8915,7 +9839,7 @@
         </w:tc>
         <w:tc>
           <w:tcPr>
-            <w:tcW w:w="2759" w:type="dxa"/>
+            <w:tcW w:w="2280" w:type="dxa"/>
           </w:tcPr>
           <w:p>
             <w:pPr>
@@ -8959,7 +9883,7 @@
         </w:tc>
         <w:tc>
           <w:tcPr>
-            <w:tcW w:w="2603" w:type="dxa"/>
+            <w:tcW w:w="3306" w:type="dxa"/>
             <w:gridSpan w:val="2"/>
           </w:tcPr>
           <w:p>
@@ -8971,36 +9895,138 @@
                 <w:lang w:bidi="th-TH"/>
               </w:rPr>
             </w:pPr>
-          </w:p>
-        </w:tc>
-        <w:tc>
-          <w:tcPr>
-            <w:tcW w:w="2279" w:type="dxa"/>
-          </w:tcPr>
-          <w:p>
-            <w:pPr>
-              <w:rPr>
-                <w:rFonts w:ascii="TH SarabunPSK" w:hAnsi="TH SarabunPSK" w:cs="TH SarabunPSK"/>
-                <w:sz w:val="32"/>
-                <w:szCs w:val="32"/>
-                <w:lang w:bidi="th-TH"/>
-              </w:rPr>
-            </w:pPr>
-          </w:p>
-        </w:tc>
-        <w:tc>
-          <w:tcPr>
-            <w:tcW w:w="1352" w:type="dxa"/>
-          </w:tcPr>
-          <w:p>
-            <w:pPr>
-              <w:rPr>
-                <w:rFonts w:ascii="TH SarabunPSK" w:hAnsi="TH SarabunPSK" w:cs="TH SarabunPSK"/>
-                <w:sz w:val="32"/>
-                <w:szCs w:val="32"/>
-                <w:lang w:bidi="th-TH"/>
-              </w:rPr>
-            </w:pPr>
+            <w:r>
+              <w:rPr>
+                <w:rFonts w:ascii="TH SarabunPSK" w:hAnsi="TH SarabunPSK" w:cs="TH SarabunPSK"/>
+                <w:sz w:val="32"/>
+                <w:szCs w:val="32"/>
+                <w:lang w:bidi="th-TH"/>
+              </w:rPr>
+              <w:drawing>
+                <wp:inline distT="0" distB="0" distL="0" distR="0" wp14:anchorId="179911C7" wp14:editId="664BC5B9">
+                  <wp:extent cx="1534788" cy="1796903"/>
+                  <wp:effectExtent l="0" t="0" r="8890" b="0"/>
+                  <wp:docPr id="203814249" name="Picture 1"/>
+                  <wp:cNvGraphicFramePr>
+                    <a:graphicFrameLocks xmlns:a="http://schemas.openxmlformats.org/drawingml/2006/main" noChangeAspect="1"/>
+                  </wp:cNvGraphicFramePr>
+                  <a:graphic xmlns:a="http://schemas.openxmlformats.org/drawingml/2006/main">
+                    <a:graphicData uri="http://schemas.openxmlformats.org/drawingml/2006/picture">
+                      <pic:pic xmlns:pic="http://schemas.openxmlformats.org/drawingml/2006/picture">
+                        <pic:nvPicPr>
+                          <pic:cNvPr id="133309222" name=""/>
+                          <pic:cNvPicPr/>
+                        </pic:nvPicPr>
+                        <pic:blipFill>
+                          <a:blip r:embed="rId12"/>
+                          <a:stretch>
+                            <a:fillRect/>
+                          </a:stretch>
+                        </pic:blipFill>
+                        <pic:spPr>
+                          <a:xfrm>
+                            <a:off x="0" y="0"/>
+                            <a:ext cx="1548851" cy="1813367"/>
+                          </a:xfrm>
+                          <a:prstGeom prst="rect">
+                            <a:avLst/>
+                          </a:prstGeom>
+                        </pic:spPr>
+                      </pic:pic>
+                    </a:graphicData>
+                  </a:graphic>
+                </wp:inline>
+              </w:drawing>
+            </w:r>
+          </w:p>
+        </w:tc>
+        <w:tc>
+          <w:tcPr>
+            <w:tcW w:w="1829" w:type="dxa"/>
+          </w:tcPr>
+          <w:p>
+            <w:pPr>
+              <w:rPr>
+                <w:rFonts w:ascii="TH SarabunPSK" w:hAnsi="TH SarabunPSK" w:cs="TH SarabunPSK"/>
+                <w:sz w:val="32"/>
+                <w:szCs w:val="32"/>
+                <w:lang w:bidi="th-TH"/>
+              </w:rPr>
+            </w:pPr>
+            <w:r>
+              <w:rPr>
+                <w:rFonts w:ascii="TH SarabunPSK" w:hAnsi="TH SarabunPSK" w:cs="TH SarabunPSK" w:hint="cs"/>
+                <w:noProof/>
+                <w:sz w:val="32"/>
+                <w:szCs w:val="32"/>
+                <w:lang w:bidi="th-TH"/>
+              </w:rPr>
+              <w:drawing>
+                <wp:inline distT="0" distB="0" distL="0" distR="0" wp14:anchorId="1C14A3C8" wp14:editId="5EDBF09E">
+                  <wp:extent cx="201761" cy="191069"/>
+                  <wp:effectExtent l="0" t="0" r="8255" b="0"/>
+                  <wp:docPr id="475813191" name="Picture 475813191"/>
+                  <wp:cNvGraphicFramePr>
+                    <a:graphicFrameLocks xmlns:a="http://schemas.openxmlformats.org/drawingml/2006/main" noChangeAspect="1"/>
+                  </wp:cNvGraphicFramePr>
+                  <a:graphic xmlns:a="http://schemas.openxmlformats.org/drawingml/2006/main">
+                    <a:graphicData uri="http://schemas.openxmlformats.org/drawingml/2006/picture">
+                      <pic:pic xmlns:pic="http://schemas.openxmlformats.org/drawingml/2006/picture">
+                        <pic:nvPicPr>
+                          <pic:cNvPr id="1" name="th[1].png"/>
+                          <pic:cNvPicPr/>
+                        </pic:nvPicPr>
+                        <pic:blipFill>
+                          <a:blip r:embed="rId8" cstate="print">
+                            <a:extLst>
+                              <a:ext uri="{28A0092B-C50C-407E-A947-70E740481C1C}">
+                                <a14:useLocalDpi xmlns:a14="http://schemas.microsoft.com/office/drawing/2010/main" val="0"/>
+                              </a:ext>
+                            </a:extLst>
+                          </a:blip>
+                          <a:stretch>
+                            <a:fillRect/>
+                          </a:stretch>
+                        </pic:blipFill>
+                        <pic:spPr>
+                          <a:xfrm>
+                            <a:off x="0" y="0"/>
+                            <a:ext cx="214886" cy="203498"/>
+                          </a:xfrm>
+                          <a:prstGeom prst="rect">
+                            <a:avLst/>
+                          </a:prstGeom>
+                        </pic:spPr>
+                      </pic:pic>
+                    </a:graphicData>
+                  </a:graphic>
+                </wp:inline>
+              </w:drawing>
+            </w:r>
+          </w:p>
+        </w:tc>
+        <w:tc>
+          <w:tcPr>
+            <w:tcW w:w="1578" w:type="dxa"/>
+          </w:tcPr>
+          <w:p>
+            <w:pPr>
+              <w:rPr>
+                <w:rFonts w:ascii="TH SarabunPSK" w:hAnsi="TH SarabunPSK" w:cs="TH SarabunPSK"/>
+                <w:sz w:val="32"/>
+                <w:szCs w:val="32"/>
+                <w:lang w:bidi="th-TH"/>
+              </w:rPr>
+            </w:pPr>
+            <w:r>
+              <w:rPr>
+                <w:rFonts w:ascii="TH SarabunPSK" w:hAnsi="TH SarabunPSK" w:cs="TH SarabunPSK"/>
+                <w:sz w:val="32"/>
+                <w:szCs w:val="32"/>
+                <w:lang w:bidi="th-TH"/>
+              </w:rPr>
+              <w:t>-</w:t>
+            </w:r>
           </w:p>
         </w:tc>
       </w:tr>
@@ -9026,6 +10052,7 @@
                 <w:szCs w:val="32"/>
                 <w:lang w:bidi="th-TH"/>
               </w:rPr>
+              <w:lastRenderedPageBreak/>
               <w:t>2</w:t>
             </w:r>
           </w:p>
@@ -9556,7 +10583,7 @@
         </w:tc>
         <w:tc>
           <w:tcPr>
-            <w:tcW w:w="2759" w:type="dxa"/>
+            <w:tcW w:w="2280" w:type="dxa"/>
           </w:tcPr>
           <w:p>
             <w:pPr>
@@ -9637,7 +10664,7 @@
         </w:tc>
         <w:tc>
           <w:tcPr>
-            <w:tcW w:w="2603" w:type="dxa"/>
+            <w:tcW w:w="3306" w:type="dxa"/>
             <w:gridSpan w:val="2"/>
           </w:tcPr>
           <w:p>
@@ -9649,36 +10676,153 @@
                 <w:lang w:bidi="th-TH"/>
               </w:rPr>
             </w:pPr>
-          </w:p>
-        </w:tc>
-        <w:tc>
-          <w:tcPr>
-            <w:tcW w:w="2279" w:type="dxa"/>
-          </w:tcPr>
-          <w:p>
-            <w:pPr>
-              <w:rPr>
-                <w:rFonts w:ascii="TH SarabunPSK" w:hAnsi="TH SarabunPSK" w:cs="TH SarabunPSK"/>
-                <w:sz w:val="32"/>
-                <w:szCs w:val="32"/>
-                <w:lang w:bidi="th-TH"/>
-              </w:rPr>
-            </w:pPr>
-          </w:p>
-        </w:tc>
-        <w:tc>
-          <w:tcPr>
-            <w:tcW w:w="1352" w:type="dxa"/>
-          </w:tcPr>
-          <w:p>
-            <w:pPr>
-              <w:rPr>
-                <w:rFonts w:ascii="TH SarabunPSK" w:hAnsi="TH SarabunPSK" w:cs="TH SarabunPSK"/>
-                <w:sz w:val="32"/>
-                <w:szCs w:val="32"/>
-                <w:lang w:bidi="th-TH"/>
-              </w:rPr>
-            </w:pPr>
+            <w:r>
+              <w:rPr>
+                <w:noProof/>
+              </w:rPr>
+              <w:drawing>
+                <wp:inline distT="0" distB="0" distL="0" distR="0" wp14:anchorId="2F976B35" wp14:editId="5EF88D52">
+                  <wp:extent cx="1785668" cy="2432050"/>
+                  <wp:effectExtent l="0" t="0" r="5080" b="6350"/>
+                  <wp:docPr id="1453697222" name="Picture 8"/>
+                  <wp:cNvGraphicFramePr>
+                    <a:graphicFrameLocks xmlns:a="http://schemas.openxmlformats.org/drawingml/2006/main" noChangeAspect="1"/>
+                  </wp:cNvGraphicFramePr>
+                  <a:graphic xmlns:a="http://schemas.openxmlformats.org/drawingml/2006/main">
+                    <a:graphicData uri="http://schemas.openxmlformats.org/drawingml/2006/picture">
+                      <pic:pic xmlns:pic="http://schemas.openxmlformats.org/drawingml/2006/picture">
+                        <pic:nvPicPr>
+                          <pic:cNvPr id="0" name="Picture 24"/>
+                          <pic:cNvPicPr>
+                            <a:picLocks noChangeAspect="1" noChangeArrowheads="1"/>
+                          </pic:cNvPicPr>
+                        </pic:nvPicPr>
+                        <pic:blipFill rotWithShape="1">
+                          <a:blip r:embed="rId15">
+                            <a:extLst>
+                              <a:ext uri="{28A0092B-C50C-407E-A947-70E740481C1C}">
+                                <a14:useLocalDpi xmlns:a14="http://schemas.microsoft.com/office/drawing/2010/main" val="0"/>
+                              </a:ext>
+                            </a:extLst>
+                          </a:blip>
+                          <a:srcRect l="39099" r="39195" b="36441"/>
+                          <a:stretch>
+                            <a:fillRect/>
+                          </a:stretch>
+                        </pic:blipFill>
+                        <pic:spPr bwMode="auto">
+                          <a:xfrm>
+                            <a:off x="0" y="0"/>
+                            <a:ext cx="1786296" cy="2432906"/>
+                          </a:xfrm>
+                          <a:prstGeom prst="rect">
+                            <a:avLst/>
+                          </a:prstGeom>
+                          <a:noFill/>
+                          <a:ln>
+                            <a:noFill/>
+                          </a:ln>
+                          <a:extLst>
+                            <a:ext uri="{53640926-AAD7-44D8-BBD7-CCE9431645EC}">
+                              <a14:shadowObscured xmlns:a14="http://schemas.microsoft.com/office/drawing/2010/main"/>
+                            </a:ext>
+                          </a:extLst>
+                        </pic:spPr>
+                      </pic:pic>
+                    </a:graphicData>
+                  </a:graphic>
+                </wp:inline>
+              </w:drawing>
+            </w:r>
+          </w:p>
+        </w:tc>
+        <w:tc>
+          <w:tcPr>
+            <w:tcW w:w="1829" w:type="dxa"/>
+          </w:tcPr>
+          <w:p>
+            <w:pPr>
+              <w:rPr>
+                <w:rFonts w:ascii="TH SarabunPSK" w:hAnsi="TH SarabunPSK" w:cs="TH SarabunPSK"/>
+                <w:sz w:val="32"/>
+                <w:szCs w:val="32"/>
+                <w:lang w:bidi="th-TH"/>
+              </w:rPr>
+            </w:pPr>
+            <w:r>
+              <w:rPr>
+                <w:rFonts w:ascii="TH SarabunPSK" w:hAnsi="TH SarabunPSK" w:cs="TH SarabunPSK" w:hint="cs"/>
+                <w:noProof/>
+                <w:sz w:val="32"/>
+                <w:szCs w:val="32"/>
+                <w:lang w:bidi="th-TH"/>
+              </w:rPr>
+              <w:drawing>
+                <wp:inline distT="0" distB="0" distL="0" distR="0" wp14:anchorId="0310BE79" wp14:editId="3467DE35">
+                  <wp:extent cx="201761" cy="191069"/>
+                  <wp:effectExtent l="0" t="0" r="8255" b="0"/>
+                  <wp:docPr id="671763364" name="Picture 671763364"/>
+                  <wp:cNvGraphicFramePr>
+                    <a:graphicFrameLocks xmlns:a="http://schemas.openxmlformats.org/drawingml/2006/main" noChangeAspect="1"/>
+                  </wp:cNvGraphicFramePr>
+                  <a:graphic xmlns:a="http://schemas.openxmlformats.org/drawingml/2006/main">
+                    <a:graphicData uri="http://schemas.openxmlformats.org/drawingml/2006/picture">
+                      <pic:pic xmlns:pic="http://schemas.openxmlformats.org/drawingml/2006/picture">
+                        <pic:nvPicPr>
+                          <pic:cNvPr id="1" name="th[1].png"/>
+                          <pic:cNvPicPr/>
+                        </pic:nvPicPr>
+                        <pic:blipFill>
+                          <a:blip r:embed="rId8" cstate="print">
+                            <a:extLst>
+                              <a:ext uri="{28A0092B-C50C-407E-A947-70E740481C1C}">
+                                <a14:useLocalDpi xmlns:a14="http://schemas.microsoft.com/office/drawing/2010/main" val="0"/>
+                              </a:ext>
+                            </a:extLst>
+                          </a:blip>
+                          <a:stretch>
+                            <a:fillRect/>
+                          </a:stretch>
+                        </pic:blipFill>
+                        <pic:spPr>
+                          <a:xfrm>
+                            <a:off x="0" y="0"/>
+                            <a:ext cx="214886" cy="203498"/>
+                          </a:xfrm>
+                          <a:prstGeom prst="rect">
+                            <a:avLst/>
+                          </a:prstGeom>
+                        </pic:spPr>
+                      </pic:pic>
+                    </a:graphicData>
+                  </a:graphic>
+                </wp:inline>
+              </w:drawing>
+            </w:r>
+          </w:p>
+        </w:tc>
+        <w:tc>
+          <w:tcPr>
+            <w:tcW w:w="1578" w:type="dxa"/>
+          </w:tcPr>
+          <w:p>
+            <w:pPr>
+              <w:rPr>
+                <w:rFonts w:ascii="TH SarabunPSK" w:hAnsi="TH SarabunPSK" w:cs="TH SarabunPSK"/>
+                <w:sz w:val="32"/>
+                <w:szCs w:val="32"/>
+                <w:lang w:bidi="th-TH"/>
+              </w:rPr>
+            </w:pPr>
+            <w:r>
+              <w:rPr>
+                <w:rFonts w:ascii="TH SarabunPSK" w:hAnsi="TH SarabunPSK" w:cs="TH SarabunPSK"/>
+                <w:sz w:val="32"/>
+                <w:szCs w:val="32"/>
+                <w:lang w:bidi="th-TH"/>
+              </w:rPr>
+              <w:t>-</w:t>
+            </w:r>
           </w:p>
         </w:tc>
       </w:tr>
@@ -9756,7 +10900,7 @@
         </w:tc>
         <w:tc>
           <w:tcPr>
-            <w:tcW w:w="2759" w:type="dxa"/>
+            <w:tcW w:w="2280" w:type="dxa"/>
           </w:tcPr>
           <w:p>
             <w:pPr>
@@ -9785,7 +10929,7 @@
         </w:tc>
         <w:tc>
           <w:tcPr>
-            <w:tcW w:w="2603" w:type="dxa"/>
+            <w:tcW w:w="3306" w:type="dxa"/>
             <w:gridSpan w:val="2"/>
           </w:tcPr>
           <w:p>
@@ -9815,7 +10959,7 @@
         </w:tc>
         <w:tc>
           <w:tcPr>
-            <w:tcW w:w="2279" w:type="dxa"/>
+            <w:tcW w:w="1829" w:type="dxa"/>
           </w:tcPr>
           <w:p>
             <w:pPr>
@@ -9902,7 +11046,7 @@
         </w:tc>
         <w:tc>
           <w:tcPr>
-            <w:tcW w:w="1352" w:type="dxa"/>
+            <w:tcW w:w="1578" w:type="dxa"/>
           </w:tcPr>
           <w:p>
             <w:pPr>
@@ -10144,7 +11288,7 @@
         </w:tc>
         <w:tc>
           <w:tcPr>
-            <w:tcW w:w="2759" w:type="dxa"/>
+            <w:tcW w:w="2280" w:type="dxa"/>
           </w:tcPr>
           <w:p>
             <w:pPr>
@@ -10188,7 +11332,7 @@
         </w:tc>
         <w:tc>
           <w:tcPr>
-            <w:tcW w:w="2603" w:type="dxa"/>
+            <w:tcW w:w="3306" w:type="dxa"/>
             <w:gridSpan w:val="2"/>
           </w:tcPr>
           <w:p>
@@ -10200,36 +11344,138 @@
                 <w:lang w:bidi="th-TH"/>
               </w:rPr>
             </w:pPr>
-          </w:p>
-        </w:tc>
-        <w:tc>
-          <w:tcPr>
-            <w:tcW w:w="2279" w:type="dxa"/>
-          </w:tcPr>
-          <w:p>
-            <w:pPr>
-              <w:rPr>
-                <w:rFonts w:ascii="TH SarabunPSK" w:hAnsi="TH SarabunPSK" w:cs="TH SarabunPSK"/>
-                <w:sz w:val="32"/>
-                <w:szCs w:val="32"/>
-                <w:lang w:bidi="th-TH"/>
-              </w:rPr>
-            </w:pPr>
-          </w:p>
-        </w:tc>
-        <w:tc>
-          <w:tcPr>
-            <w:tcW w:w="1352" w:type="dxa"/>
-          </w:tcPr>
-          <w:p>
-            <w:pPr>
-              <w:rPr>
-                <w:rFonts w:ascii="TH SarabunPSK" w:hAnsi="TH SarabunPSK" w:cs="TH SarabunPSK"/>
-                <w:sz w:val="32"/>
-                <w:szCs w:val="32"/>
-                <w:lang w:bidi="th-TH"/>
-              </w:rPr>
-            </w:pPr>
+            <w:r>
+              <w:rPr>
+                <w:rFonts w:ascii="TH SarabunPSK" w:hAnsi="TH SarabunPSK" w:cs="TH SarabunPSK"/>
+                <w:sz w:val="32"/>
+                <w:szCs w:val="32"/>
+                <w:lang w:bidi="th-TH"/>
+              </w:rPr>
+              <w:drawing>
+                <wp:inline distT="0" distB="0" distL="0" distR="0" wp14:anchorId="72EEFBB3" wp14:editId="553B0035">
+                  <wp:extent cx="1534788" cy="1796903"/>
+                  <wp:effectExtent l="0" t="0" r="8890" b="0"/>
+                  <wp:docPr id="2140129692" name="Picture 1"/>
+                  <wp:cNvGraphicFramePr>
+                    <a:graphicFrameLocks xmlns:a="http://schemas.openxmlformats.org/drawingml/2006/main" noChangeAspect="1"/>
+                  </wp:cNvGraphicFramePr>
+                  <a:graphic xmlns:a="http://schemas.openxmlformats.org/drawingml/2006/main">
+                    <a:graphicData uri="http://schemas.openxmlformats.org/drawingml/2006/picture">
+                      <pic:pic xmlns:pic="http://schemas.openxmlformats.org/drawingml/2006/picture">
+                        <pic:nvPicPr>
+                          <pic:cNvPr id="133309222" name=""/>
+                          <pic:cNvPicPr/>
+                        </pic:nvPicPr>
+                        <pic:blipFill>
+                          <a:blip r:embed="rId12"/>
+                          <a:stretch>
+                            <a:fillRect/>
+                          </a:stretch>
+                        </pic:blipFill>
+                        <pic:spPr>
+                          <a:xfrm>
+                            <a:off x="0" y="0"/>
+                            <a:ext cx="1548851" cy="1813367"/>
+                          </a:xfrm>
+                          <a:prstGeom prst="rect">
+                            <a:avLst/>
+                          </a:prstGeom>
+                        </pic:spPr>
+                      </pic:pic>
+                    </a:graphicData>
+                  </a:graphic>
+                </wp:inline>
+              </w:drawing>
+            </w:r>
+          </w:p>
+        </w:tc>
+        <w:tc>
+          <w:tcPr>
+            <w:tcW w:w="1829" w:type="dxa"/>
+          </w:tcPr>
+          <w:p>
+            <w:pPr>
+              <w:rPr>
+                <w:rFonts w:ascii="TH SarabunPSK" w:hAnsi="TH SarabunPSK" w:cs="TH SarabunPSK"/>
+                <w:sz w:val="32"/>
+                <w:szCs w:val="32"/>
+                <w:lang w:bidi="th-TH"/>
+              </w:rPr>
+            </w:pPr>
+            <w:r>
+              <w:rPr>
+                <w:rFonts w:ascii="TH SarabunPSK" w:hAnsi="TH SarabunPSK" w:cs="TH SarabunPSK" w:hint="cs"/>
+                <w:noProof/>
+                <w:sz w:val="32"/>
+                <w:szCs w:val="32"/>
+                <w:lang w:bidi="th-TH"/>
+              </w:rPr>
+              <w:drawing>
+                <wp:inline distT="0" distB="0" distL="0" distR="0" wp14:anchorId="70E9F97B" wp14:editId="5B14D7BF">
+                  <wp:extent cx="201761" cy="191069"/>
+                  <wp:effectExtent l="0" t="0" r="8255" b="0"/>
+                  <wp:docPr id="2059731445" name="Picture 2059731445"/>
+                  <wp:cNvGraphicFramePr>
+                    <a:graphicFrameLocks xmlns:a="http://schemas.openxmlformats.org/drawingml/2006/main" noChangeAspect="1"/>
+                  </wp:cNvGraphicFramePr>
+                  <a:graphic xmlns:a="http://schemas.openxmlformats.org/drawingml/2006/main">
+                    <a:graphicData uri="http://schemas.openxmlformats.org/drawingml/2006/picture">
+                      <pic:pic xmlns:pic="http://schemas.openxmlformats.org/drawingml/2006/picture">
+                        <pic:nvPicPr>
+                          <pic:cNvPr id="1" name="th[1].png"/>
+                          <pic:cNvPicPr/>
+                        </pic:nvPicPr>
+                        <pic:blipFill>
+                          <a:blip r:embed="rId8" cstate="print">
+                            <a:extLst>
+                              <a:ext uri="{28A0092B-C50C-407E-A947-70E740481C1C}">
+                                <a14:useLocalDpi xmlns:a14="http://schemas.microsoft.com/office/drawing/2010/main" val="0"/>
+                              </a:ext>
+                            </a:extLst>
+                          </a:blip>
+                          <a:stretch>
+                            <a:fillRect/>
+                          </a:stretch>
+                        </pic:blipFill>
+                        <pic:spPr>
+                          <a:xfrm>
+                            <a:off x="0" y="0"/>
+                            <a:ext cx="214886" cy="203498"/>
+                          </a:xfrm>
+                          <a:prstGeom prst="rect">
+                            <a:avLst/>
+                          </a:prstGeom>
+                        </pic:spPr>
+                      </pic:pic>
+                    </a:graphicData>
+                  </a:graphic>
+                </wp:inline>
+              </w:drawing>
+            </w:r>
+          </w:p>
+        </w:tc>
+        <w:tc>
+          <w:tcPr>
+            <w:tcW w:w="1578" w:type="dxa"/>
+          </w:tcPr>
+          <w:p>
+            <w:pPr>
+              <w:rPr>
+                <w:rFonts w:ascii="TH SarabunPSK" w:hAnsi="TH SarabunPSK" w:cs="TH SarabunPSK"/>
+                <w:sz w:val="32"/>
+                <w:szCs w:val="32"/>
+                <w:lang w:bidi="th-TH"/>
+              </w:rPr>
+            </w:pPr>
+            <w:r>
+              <w:rPr>
+                <w:rFonts w:ascii="TH SarabunPSK" w:hAnsi="TH SarabunPSK" w:cs="TH SarabunPSK"/>
+                <w:sz w:val="32"/>
+                <w:szCs w:val="32"/>
+                <w:lang w:bidi="th-TH"/>
+              </w:rPr>
+              <w:t>-</w:t>
+            </w:r>
           </w:p>
         </w:tc>
       </w:tr>
@@ -10255,6 +11501,7 @@
                 <w:szCs w:val="32"/>
                 <w:lang w:bidi="th-TH"/>
               </w:rPr>
+              <w:lastRenderedPageBreak/>
               <w:t>2</w:t>
             </w:r>
           </w:p>
@@ -10456,7 +11703,6 @@
                 <w:cs/>
                 <w:lang w:bidi="th-TH"/>
               </w:rPr>
-              <w:lastRenderedPageBreak/>
               <w:t xml:space="preserve">กรอกข้อมูลที่ช่อง </w:t>
             </w:r>
             <w:r>
@@ -10703,26 +11949,25 @@
         </w:tc>
         <w:tc>
           <w:tcPr>
-            <w:tcW w:w="2759" w:type="dxa"/>
-          </w:tcPr>
-          <w:p>
-            <w:pPr>
-              <w:rPr>
-                <w:rFonts w:ascii="TH SarabunPSK" w:hAnsi="TH SarabunPSK" w:cs="TH SarabunPSK"/>
-                <w:sz w:val="32"/>
-                <w:szCs w:val="32"/>
-                <w:lang w:bidi="th-TH"/>
-              </w:rPr>
-            </w:pPr>
-            <w:r>
-              <w:rPr>
-                <w:rFonts w:ascii="TH SarabunPSK" w:hAnsi="TH SarabunPSK" w:cs="TH SarabunPSK" w:hint="cs"/>
-                <w:sz w:val="32"/>
-                <w:szCs w:val="32"/>
-                <w:cs/>
-                <w:lang w:bidi="th-TH"/>
-              </w:rPr>
-              <w:lastRenderedPageBreak/>
+            <w:tcW w:w="2280" w:type="dxa"/>
+          </w:tcPr>
+          <w:p>
+            <w:pPr>
+              <w:rPr>
+                <w:rFonts w:ascii="TH SarabunPSK" w:hAnsi="TH SarabunPSK" w:cs="TH SarabunPSK"/>
+                <w:sz w:val="32"/>
+                <w:szCs w:val="32"/>
+                <w:lang w:bidi="th-TH"/>
+              </w:rPr>
+            </w:pPr>
+            <w:r>
+              <w:rPr>
+                <w:rFonts w:ascii="TH SarabunPSK" w:hAnsi="TH SarabunPSK" w:cs="TH SarabunPSK" w:hint="cs"/>
+                <w:sz w:val="32"/>
+                <w:szCs w:val="32"/>
+                <w:cs/>
+                <w:lang w:bidi="th-TH"/>
+              </w:rPr>
               <w:t xml:space="preserve">อยู่ที่หน้า </w:t>
             </w:r>
             <w:r>
@@ -10785,7 +12030,7 @@
         </w:tc>
         <w:tc>
           <w:tcPr>
-            <w:tcW w:w="2603" w:type="dxa"/>
+            <w:tcW w:w="3306" w:type="dxa"/>
             <w:gridSpan w:val="2"/>
           </w:tcPr>
           <w:p>
@@ -10797,36 +12042,153 @@
                 <w:lang w:bidi="th-TH"/>
               </w:rPr>
             </w:pPr>
-          </w:p>
-        </w:tc>
-        <w:tc>
-          <w:tcPr>
-            <w:tcW w:w="2279" w:type="dxa"/>
-          </w:tcPr>
-          <w:p>
-            <w:pPr>
-              <w:rPr>
-                <w:rFonts w:ascii="TH SarabunPSK" w:hAnsi="TH SarabunPSK" w:cs="TH SarabunPSK"/>
-                <w:sz w:val="32"/>
-                <w:szCs w:val="32"/>
-                <w:lang w:bidi="th-TH"/>
-              </w:rPr>
-            </w:pPr>
-          </w:p>
-        </w:tc>
-        <w:tc>
-          <w:tcPr>
-            <w:tcW w:w="1352" w:type="dxa"/>
-          </w:tcPr>
-          <w:p>
-            <w:pPr>
-              <w:rPr>
-                <w:rFonts w:ascii="TH SarabunPSK" w:hAnsi="TH SarabunPSK" w:cs="TH SarabunPSK"/>
-                <w:sz w:val="32"/>
-                <w:szCs w:val="32"/>
-                <w:lang w:bidi="th-TH"/>
-              </w:rPr>
-            </w:pPr>
+            <w:r>
+              <w:rPr>
+                <w:noProof/>
+              </w:rPr>
+              <w:drawing>
+                <wp:inline distT="0" distB="0" distL="0" distR="0" wp14:anchorId="00661CED" wp14:editId="68706ECF">
+                  <wp:extent cx="1906438" cy="2380890"/>
+                  <wp:effectExtent l="0" t="0" r="0" b="635"/>
+                  <wp:docPr id="1260534035" name="Picture 9"/>
+                  <wp:cNvGraphicFramePr>
+                    <a:graphicFrameLocks xmlns:a="http://schemas.openxmlformats.org/drawingml/2006/main" noChangeAspect="1"/>
+                  </wp:cNvGraphicFramePr>
+                  <a:graphic xmlns:a="http://schemas.openxmlformats.org/drawingml/2006/main">
+                    <a:graphicData uri="http://schemas.openxmlformats.org/drawingml/2006/picture">
+                      <pic:pic xmlns:pic="http://schemas.openxmlformats.org/drawingml/2006/picture">
+                        <pic:nvPicPr>
+                          <pic:cNvPr id="0" name="Picture 26"/>
+                          <pic:cNvPicPr>
+                            <a:picLocks noChangeAspect="1" noChangeArrowheads="1"/>
+                          </pic:cNvPicPr>
+                        </pic:nvPicPr>
+                        <pic:blipFill rotWithShape="1">
+                          <a:blip r:embed="rId16">
+                            <a:extLst>
+                              <a:ext uri="{28A0092B-C50C-407E-A947-70E740481C1C}">
+                                <a14:useLocalDpi xmlns:a14="http://schemas.microsoft.com/office/drawing/2010/main" val="0"/>
+                              </a:ext>
+                            </a:extLst>
+                          </a:blip>
+                          <a:srcRect l="38784" r="38049" b="37795"/>
+                          <a:stretch>
+                            <a:fillRect/>
+                          </a:stretch>
+                        </pic:blipFill>
+                        <pic:spPr bwMode="auto">
+                          <a:xfrm>
+                            <a:off x="0" y="0"/>
+                            <a:ext cx="1906579" cy="2381066"/>
+                          </a:xfrm>
+                          <a:prstGeom prst="rect">
+                            <a:avLst/>
+                          </a:prstGeom>
+                          <a:noFill/>
+                          <a:ln>
+                            <a:noFill/>
+                          </a:ln>
+                          <a:extLst>
+                            <a:ext uri="{53640926-AAD7-44D8-BBD7-CCE9431645EC}">
+                              <a14:shadowObscured xmlns:a14="http://schemas.microsoft.com/office/drawing/2010/main"/>
+                            </a:ext>
+                          </a:extLst>
+                        </pic:spPr>
+                      </pic:pic>
+                    </a:graphicData>
+                  </a:graphic>
+                </wp:inline>
+              </w:drawing>
+            </w:r>
+          </w:p>
+        </w:tc>
+        <w:tc>
+          <w:tcPr>
+            <w:tcW w:w="1829" w:type="dxa"/>
+          </w:tcPr>
+          <w:p>
+            <w:pPr>
+              <w:rPr>
+                <w:rFonts w:ascii="TH SarabunPSK" w:hAnsi="TH SarabunPSK" w:cs="TH SarabunPSK"/>
+                <w:sz w:val="32"/>
+                <w:szCs w:val="32"/>
+                <w:lang w:bidi="th-TH"/>
+              </w:rPr>
+            </w:pPr>
+            <w:r>
+              <w:rPr>
+                <w:rFonts w:ascii="TH SarabunPSK" w:hAnsi="TH SarabunPSK" w:cs="TH SarabunPSK" w:hint="cs"/>
+                <w:noProof/>
+                <w:sz w:val="32"/>
+                <w:szCs w:val="32"/>
+                <w:lang w:bidi="th-TH"/>
+              </w:rPr>
+              <w:drawing>
+                <wp:inline distT="0" distB="0" distL="0" distR="0" wp14:anchorId="28BB3D3A" wp14:editId="322898F0">
+                  <wp:extent cx="201761" cy="191069"/>
+                  <wp:effectExtent l="0" t="0" r="8255" b="0"/>
+                  <wp:docPr id="328057682" name="Picture 328057682"/>
+                  <wp:cNvGraphicFramePr>
+                    <a:graphicFrameLocks xmlns:a="http://schemas.openxmlformats.org/drawingml/2006/main" noChangeAspect="1"/>
+                  </wp:cNvGraphicFramePr>
+                  <a:graphic xmlns:a="http://schemas.openxmlformats.org/drawingml/2006/main">
+                    <a:graphicData uri="http://schemas.openxmlformats.org/drawingml/2006/picture">
+                      <pic:pic xmlns:pic="http://schemas.openxmlformats.org/drawingml/2006/picture">
+                        <pic:nvPicPr>
+                          <pic:cNvPr id="1" name="th[1].png"/>
+                          <pic:cNvPicPr/>
+                        </pic:nvPicPr>
+                        <pic:blipFill>
+                          <a:blip r:embed="rId8" cstate="print">
+                            <a:extLst>
+                              <a:ext uri="{28A0092B-C50C-407E-A947-70E740481C1C}">
+                                <a14:useLocalDpi xmlns:a14="http://schemas.microsoft.com/office/drawing/2010/main" val="0"/>
+                              </a:ext>
+                            </a:extLst>
+                          </a:blip>
+                          <a:stretch>
+                            <a:fillRect/>
+                          </a:stretch>
+                        </pic:blipFill>
+                        <pic:spPr>
+                          <a:xfrm>
+                            <a:off x="0" y="0"/>
+                            <a:ext cx="214886" cy="203498"/>
+                          </a:xfrm>
+                          <a:prstGeom prst="rect">
+                            <a:avLst/>
+                          </a:prstGeom>
+                        </pic:spPr>
+                      </pic:pic>
+                    </a:graphicData>
+                  </a:graphic>
+                </wp:inline>
+              </w:drawing>
+            </w:r>
+          </w:p>
+        </w:tc>
+        <w:tc>
+          <w:tcPr>
+            <w:tcW w:w="1578" w:type="dxa"/>
+          </w:tcPr>
+          <w:p>
+            <w:pPr>
+              <w:rPr>
+                <w:rFonts w:ascii="TH SarabunPSK" w:hAnsi="TH SarabunPSK" w:cs="TH SarabunPSK"/>
+                <w:sz w:val="32"/>
+                <w:szCs w:val="32"/>
+                <w:lang w:bidi="th-TH"/>
+              </w:rPr>
+            </w:pPr>
+            <w:r>
+              <w:rPr>
+                <w:rFonts w:ascii="TH SarabunPSK" w:hAnsi="TH SarabunPSK" w:cs="TH SarabunPSK"/>
+                <w:sz w:val="32"/>
+                <w:szCs w:val="32"/>
+                <w:lang w:bidi="th-TH"/>
+              </w:rPr>
+              <w:t>-</w:t>
+            </w:r>
           </w:p>
         </w:tc>
       </w:tr>
@@ -11326,7 +12688,7 @@
         </w:tc>
         <w:tc>
           <w:tcPr>
-            <w:tcW w:w="2759" w:type="dxa"/>
+            <w:tcW w:w="2280" w:type="dxa"/>
           </w:tcPr>
           <w:p>
             <w:pPr>
@@ -11398,7 +12760,7 @@
         </w:tc>
         <w:tc>
           <w:tcPr>
-            <w:tcW w:w="2603" w:type="dxa"/>
+            <w:tcW w:w="3306" w:type="dxa"/>
             <w:gridSpan w:val="2"/>
           </w:tcPr>
           <w:p>
@@ -11410,36 +12772,153 @@
                 <w:lang w:bidi="th-TH"/>
               </w:rPr>
             </w:pPr>
-          </w:p>
-        </w:tc>
-        <w:tc>
-          <w:tcPr>
-            <w:tcW w:w="2279" w:type="dxa"/>
-          </w:tcPr>
-          <w:p>
-            <w:pPr>
-              <w:rPr>
-                <w:rFonts w:ascii="TH SarabunPSK" w:hAnsi="TH SarabunPSK" w:cs="TH SarabunPSK"/>
-                <w:sz w:val="32"/>
-                <w:szCs w:val="32"/>
-                <w:lang w:bidi="th-TH"/>
-              </w:rPr>
-            </w:pPr>
-          </w:p>
-        </w:tc>
-        <w:tc>
-          <w:tcPr>
-            <w:tcW w:w="1352" w:type="dxa"/>
-          </w:tcPr>
-          <w:p>
-            <w:pPr>
-              <w:rPr>
-                <w:rFonts w:ascii="TH SarabunPSK" w:hAnsi="TH SarabunPSK" w:cs="TH SarabunPSK"/>
-                <w:sz w:val="32"/>
-                <w:szCs w:val="32"/>
-                <w:lang w:bidi="th-TH"/>
-              </w:rPr>
-            </w:pPr>
+            <w:r>
+              <w:rPr>
+                <w:noProof/>
+              </w:rPr>
+              <w:drawing>
+                <wp:inline distT="0" distB="0" distL="0" distR="0" wp14:anchorId="77394AC7" wp14:editId="626A3DEA">
+                  <wp:extent cx="1892411" cy="2409245"/>
+                  <wp:effectExtent l="0" t="0" r="0" b="0"/>
+                  <wp:docPr id="1607667552" name="Picture 13"/>
+                  <wp:cNvGraphicFramePr>
+                    <a:graphicFrameLocks xmlns:a="http://schemas.openxmlformats.org/drawingml/2006/main" noChangeAspect="1"/>
+                  </wp:cNvGraphicFramePr>
+                  <a:graphic xmlns:a="http://schemas.openxmlformats.org/drawingml/2006/main">
+                    <a:graphicData uri="http://schemas.openxmlformats.org/drawingml/2006/picture">
+                      <pic:pic xmlns:pic="http://schemas.openxmlformats.org/drawingml/2006/picture">
+                        <pic:nvPicPr>
+                          <pic:cNvPr id="0" name="Picture 37"/>
+                          <pic:cNvPicPr>
+                            <a:picLocks noChangeAspect="1" noChangeArrowheads="1"/>
+                          </pic:cNvPicPr>
+                        </pic:nvPicPr>
+                        <pic:blipFill rotWithShape="1">
+                          <a:blip r:embed="rId17">
+                            <a:extLst>
+                              <a:ext uri="{28A0092B-C50C-407E-A947-70E740481C1C}">
+                                <a14:useLocalDpi xmlns:a14="http://schemas.microsoft.com/office/drawing/2010/main" val="0"/>
+                              </a:ext>
+                            </a:extLst>
+                          </a:blip>
+                          <a:srcRect l="38647" r="38357" b="37067"/>
+                          <a:stretch>
+                            <a:fillRect/>
+                          </a:stretch>
+                        </pic:blipFill>
+                        <pic:spPr bwMode="auto">
+                          <a:xfrm>
+                            <a:off x="0" y="0"/>
+                            <a:ext cx="1892483" cy="2409337"/>
+                          </a:xfrm>
+                          <a:prstGeom prst="rect">
+                            <a:avLst/>
+                          </a:prstGeom>
+                          <a:noFill/>
+                          <a:ln>
+                            <a:noFill/>
+                          </a:ln>
+                          <a:extLst>
+                            <a:ext uri="{53640926-AAD7-44D8-BBD7-CCE9431645EC}">
+                              <a14:shadowObscured xmlns:a14="http://schemas.microsoft.com/office/drawing/2010/main"/>
+                            </a:ext>
+                          </a:extLst>
+                        </pic:spPr>
+                      </pic:pic>
+                    </a:graphicData>
+                  </a:graphic>
+                </wp:inline>
+              </w:drawing>
+            </w:r>
+          </w:p>
+        </w:tc>
+        <w:tc>
+          <w:tcPr>
+            <w:tcW w:w="1829" w:type="dxa"/>
+          </w:tcPr>
+          <w:p>
+            <w:pPr>
+              <w:rPr>
+                <w:rFonts w:ascii="TH SarabunPSK" w:hAnsi="TH SarabunPSK" w:cs="TH SarabunPSK"/>
+                <w:sz w:val="32"/>
+                <w:szCs w:val="32"/>
+                <w:lang w:bidi="th-TH"/>
+              </w:rPr>
+            </w:pPr>
+            <w:r>
+              <w:rPr>
+                <w:rFonts w:ascii="TH SarabunPSK" w:hAnsi="TH SarabunPSK" w:cs="TH SarabunPSK" w:hint="cs"/>
+                <w:noProof/>
+                <w:sz w:val="32"/>
+                <w:szCs w:val="32"/>
+                <w:lang w:bidi="th-TH"/>
+              </w:rPr>
+              <w:drawing>
+                <wp:inline distT="0" distB="0" distL="0" distR="0" wp14:anchorId="3537E82F" wp14:editId="3CD31157">
+                  <wp:extent cx="201761" cy="191069"/>
+                  <wp:effectExtent l="0" t="0" r="8255" b="0"/>
+                  <wp:docPr id="1863286502" name="Picture 1863286502"/>
+                  <wp:cNvGraphicFramePr>
+                    <a:graphicFrameLocks xmlns:a="http://schemas.openxmlformats.org/drawingml/2006/main" noChangeAspect="1"/>
+                  </wp:cNvGraphicFramePr>
+                  <a:graphic xmlns:a="http://schemas.openxmlformats.org/drawingml/2006/main">
+                    <a:graphicData uri="http://schemas.openxmlformats.org/drawingml/2006/picture">
+                      <pic:pic xmlns:pic="http://schemas.openxmlformats.org/drawingml/2006/picture">
+                        <pic:nvPicPr>
+                          <pic:cNvPr id="1" name="th[1].png"/>
+                          <pic:cNvPicPr/>
+                        </pic:nvPicPr>
+                        <pic:blipFill>
+                          <a:blip r:embed="rId8" cstate="print">
+                            <a:extLst>
+                              <a:ext uri="{28A0092B-C50C-407E-A947-70E740481C1C}">
+                                <a14:useLocalDpi xmlns:a14="http://schemas.microsoft.com/office/drawing/2010/main" val="0"/>
+                              </a:ext>
+                            </a:extLst>
+                          </a:blip>
+                          <a:stretch>
+                            <a:fillRect/>
+                          </a:stretch>
+                        </pic:blipFill>
+                        <pic:spPr>
+                          <a:xfrm>
+                            <a:off x="0" y="0"/>
+                            <a:ext cx="214886" cy="203498"/>
+                          </a:xfrm>
+                          <a:prstGeom prst="rect">
+                            <a:avLst/>
+                          </a:prstGeom>
+                        </pic:spPr>
+                      </pic:pic>
+                    </a:graphicData>
+                  </a:graphic>
+                </wp:inline>
+              </w:drawing>
+            </w:r>
+          </w:p>
+        </w:tc>
+        <w:tc>
+          <w:tcPr>
+            <w:tcW w:w="1578" w:type="dxa"/>
+          </w:tcPr>
+          <w:p>
+            <w:pPr>
+              <w:rPr>
+                <w:rFonts w:ascii="TH SarabunPSK" w:hAnsi="TH SarabunPSK" w:cs="TH SarabunPSK"/>
+                <w:sz w:val="32"/>
+                <w:szCs w:val="32"/>
+                <w:lang w:bidi="th-TH"/>
+              </w:rPr>
+            </w:pPr>
+            <w:r>
+              <w:rPr>
+                <w:rFonts w:ascii="TH SarabunPSK" w:hAnsi="TH SarabunPSK" w:cs="TH SarabunPSK"/>
+                <w:sz w:val="32"/>
+                <w:szCs w:val="32"/>
+                <w:lang w:bidi="th-TH"/>
+              </w:rPr>
+              <w:t>-</w:t>
+            </w:r>
           </w:p>
         </w:tc>
       </w:tr>
@@ -11517,7 +12996,7 @@
         </w:tc>
         <w:tc>
           <w:tcPr>
-            <w:tcW w:w="2759" w:type="dxa"/>
+            <w:tcW w:w="2280" w:type="dxa"/>
           </w:tcPr>
           <w:p>
             <w:pPr>
@@ -11546,7 +13025,7 @@
         </w:tc>
         <w:tc>
           <w:tcPr>
-            <w:tcW w:w="2603" w:type="dxa"/>
+            <w:tcW w:w="3306" w:type="dxa"/>
             <w:gridSpan w:val="2"/>
           </w:tcPr>
           <w:p>
@@ -11576,7 +13055,7 @@
         </w:tc>
         <w:tc>
           <w:tcPr>
-            <w:tcW w:w="2279" w:type="dxa"/>
+            <w:tcW w:w="1829" w:type="dxa"/>
           </w:tcPr>
           <w:p>
             <w:pPr>
@@ -11663,7 +13142,7 @@
         </w:tc>
         <w:tc>
           <w:tcPr>
-            <w:tcW w:w="1352" w:type="dxa"/>
+            <w:tcW w:w="1578" w:type="dxa"/>
           </w:tcPr>
           <w:p>
             <w:pPr>
@@ -11713,6 +13192,7 @@
                 <w:szCs w:val="32"/>
                 <w:lang w:bidi="th-TH"/>
               </w:rPr>
+              <w:lastRenderedPageBreak/>
               <w:t>1</w:t>
             </w:r>
           </w:p>
@@ -11905,7 +13385,7 @@
         </w:tc>
         <w:tc>
           <w:tcPr>
-            <w:tcW w:w="2759" w:type="dxa"/>
+            <w:tcW w:w="2280" w:type="dxa"/>
           </w:tcPr>
           <w:p>
             <w:pPr>
@@ -11958,7 +13438,7 @@
         </w:tc>
         <w:tc>
           <w:tcPr>
-            <w:tcW w:w="2603" w:type="dxa"/>
+            <w:tcW w:w="3306" w:type="dxa"/>
             <w:gridSpan w:val="2"/>
           </w:tcPr>
           <w:p>
@@ -11970,36 +13450,138 @@
                 <w:lang w:bidi="th-TH"/>
               </w:rPr>
             </w:pPr>
-          </w:p>
-        </w:tc>
-        <w:tc>
-          <w:tcPr>
-            <w:tcW w:w="2279" w:type="dxa"/>
-          </w:tcPr>
-          <w:p>
-            <w:pPr>
-              <w:rPr>
-                <w:rFonts w:ascii="TH SarabunPSK" w:hAnsi="TH SarabunPSK" w:cs="TH SarabunPSK"/>
-                <w:sz w:val="32"/>
-                <w:szCs w:val="32"/>
-                <w:lang w:bidi="th-TH"/>
-              </w:rPr>
-            </w:pPr>
-          </w:p>
-        </w:tc>
-        <w:tc>
-          <w:tcPr>
-            <w:tcW w:w="1352" w:type="dxa"/>
-          </w:tcPr>
-          <w:p>
-            <w:pPr>
-              <w:rPr>
-                <w:rFonts w:ascii="TH SarabunPSK" w:hAnsi="TH SarabunPSK" w:cs="TH SarabunPSK"/>
-                <w:sz w:val="32"/>
-                <w:szCs w:val="32"/>
-                <w:lang w:bidi="th-TH"/>
-              </w:rPr>
-            </w:pPr>
+            <w:r>
+              <w:rPr>
+                <w:rFonts w:ascii="TH SarabunPSK" w:hAnsi="TH SarabunPSK" w:cs="TH SarabunPSK"/>
+                <w:sz w:val="32"/>
+                <w:szCs w:val="32"/>
+                <w:lang w:bidi="th-TH"/>
+              </w:rPr>
+              <w:drawing>
+                <wp:inline distT="0" distB="0" distL="0" distR="0" wp14:anchorId="16855C48" wp14:editId="1531EB0F">
+                  <wp:extent cx="1534788" cy="1796903"/>
+                  <wp:effectExtent l="0" t="0" r="8890" b="0"/>
+                  <wp:docPr id="1118191903" name="Picture 1"/>
+                  <wp:cNvGraphicFramePr>
+                    <a:graphicFrameLocks xmlns:a="http://schemas.openxmlformats.org/drawingml/2006/main" noChangeAspect="1"/>
+                  </wp:cNvGraphicFramePr>
+                  <a:graphic xmlns:a="http://schemas.openxmlformats.org/drawingml/2006/main">
+                    <a:graphicData uri="http://schemas.openxmlformats.org/drawingml/2006/picture">
+                      <pic:pic xmlns:pic="http://schemas.openxmlformats.org/drawingml/2006/picture">
+                        <pic:nvPicPr>
+                          <pic:cNvPr id="133309222" name=""/>
+                          <pic:cNvPicPr/>
+                        </pic:nvPicPr>
+                        <pic:blipFill>
+                          <a:blip r:embed="rId12"/>
+                          <a:stretch>
+                            <a:fillRect/>
+                          </a:stretch>
+                        </pic:blipFill>
+                        <pic:spPr>
+                          <a:xfrm>
+                            <a:off x="0" y="0"/>
+                            <a:ext cx="1548851" cy="1813367"/>
+                          </a:xfrm>
+                          <a:prstGeom prst="rect">
+                            <a:avLst/>
+                          </a:prstGeom>
+                        </pic:spPr>
+                      </pic:pic>
+                    </a:graphicData>
+                  </a:graphic>
+                </wp:inline>
+              </w:drawing>
+            </w:r>
+          </w:p>
+        </w:tc>
+        <w:tc>
+          <w:tcPr>
+            <w:tcW w:w="1829" w:type="dxa"/>
+          </w:tcPr>
+          <w:p>
+            <w:pPr>
+              <w:rPr>
+                <w:rFonts w:ascii="TH SarabunPSK" w:hAnsi="TH SarabunPSK" w:cs="TH SarabunPSK"/>
+                <w:sz w:val="32"/>
+                <w:szCs w:val="32"/>
+                <w:lang w:bidi="th-TH"/>
+              </w:rPr>
+            </w:pPr>
+            <w:r>
+              <w:rPr>
+                <w:rFonts w:ascii="TH SarabunPSK" w:hAnsi="TH SarabunPSK" w:cs="TH SarabunPSK" w:hint="cs"/>
+                <w:noProof/>
+                <w:sz w:val="32"/>
+                <w:szCs w:val="32"/>
+                <w:lang w:bidi="th-TH"/>
+              </w:rPr>
+              <w:drawing>
+                <wp:inline distT="0" distB="0" distL="0" distR="0" wp14:anchorId="00417914" wp14:editId="6ACE9575">
+                  <wp:extent cx="201761" cy="191069"/>
+                  <wp:effectExtent l="0" t="0" r="8255" b="0"/>
+                  <wp:docPr id="1660410723" name="Picture 1660410723"/>
+                  <wp:cNvGraphicFramePr>
+                    <a:graphicFrameLocks xmlns:a="http://schemas.openxmlformats.org/drawingml/2006/main" noChangeAspect="1"/>
+                  </wp:cNvGraphicFramePr>
+                  <a:graphic xmlns:a="http://schemas.openxmlformats.org/drawingml/2006/main">
+                    <a:graphicData uri="http://schemas.openxmlformats.org/drawingml/2006/picture">
+                      <pic:pic xmlns:pic="http://schemas.openxmlformats.org/drawingml/2006/picture">
+                        <pic:nvPicPr>
+                          <pic:cNvPr id="1" name="th[1].png"/>
+                          <pic:cNvPicPr/>
+                        </pic:nvPicPr>
+                        <pic:blipFill>
+                          <a:blip r:embed="rId8" cstate="print">
+                            <a:extLst>
+                              <a:ext uri="{28A0092B-C50C-407E-A947-70E740481C1C}">
+                                <a14:useLocalDpi xmlns:a14="http://schemas.microsoft.com/office/drawing/2010/main" val="0"/>
+                              </a:ext>
+                            </a:extLst>
+                          </a:blip>
+                          <a:stretch>
+                            <a:fillRect/>
+                          </a:stretch>
+                        </pic:blipFill>
+                        <pic:spPr>
+                          <a:xfrm>
+                            <a:off x="0" y="0"/>
+                            <a:ext cx="214886" cy="203498"/>
+                          </a:xfrm>
+                          <a:prstGeom prst="rect">
+                            <a:avLst/>
+                          </a:prstGeom>
+                        </pic:spPr>
+                      </pic:pic>
+                    </a:graphicData>
+                  </a:graphic>
+                </wp:inline>
+              </w:drawing>
+            </w:r>
+          </w:p>
+        </w:tc>
+        <w:tc>
+          <w:tcPr>
+            <w:tcW w:w="1578" w:type="dxa"/>
+          </w:tcPr>
+          <w:p>
+            <w:pPr>
+              <w:rPr>
+                <w:rFonts w:ascii="TH SarabunPSK" w:hAnsi="TH SarabunPSK" w:cs="TH SarabunPSK"/>
+                <w:sz w:val="32"/>
+                <w:szCs w:val="32"/>
+                <w:lang w:bidi="th-TH"/>
+              </w:rPr>
+            </w:pPr>
+            <w:r>
+              <w:rPr>
+                <w:rFonts w:ascii="TH SarabunPSK" w:hAnsi="TH SarabunPSK" w:cs="TH SarabunPSK"/>
+                <w:sz w:val="32"/>
+                <w:szCs w:val="32"/>
+                <w:lang w:bidi="th-TH"/>
+              </w:rPr>
+              <w:t>-</w:t>
+            </w:r>
           </w:p>
         </w:tc>
       </w:tr>
@@ -12325,7 +13907,6 @@
                 <w:cs/>
                 <w:lang w:bidi="th-TH"/>
               </w:rPr>
-              <w:lastRenderedPageBreak/>
               <w:t xml:space="preserve">กรอกข้อมูลที่ช่อง </w:t>
             </w:r>
             <w:r>
@@ -12452,26 +14033,25 @@
         </w:tc>
         <w:tc>
           <w:tcPr>
-            <w:tcW w:w="2759" w:type="dxa"/>
-          </w:tcPr>
-          <w:p>
-            <w:pPr>
-              <w:rPr>
-                <w:rFonts w:ascii="TH SarabunPSK" w:hAnsi="TH SarabunPSK" w:cs="TH SarabunPSK"/>
-                <w:sz w:val="32"/>
-                <w:szCs w:val="32"/>
-                <w:lang w:bidi="th-TH"/>
-              </w:rPr>
-            </w:pPr>
-            <w:r>
-              <w:rPr>
-                <w:rFonts w:ascii="TH SarabunPSK" w:hAnsi="TH SarabunPSK" w:cs="TH SarabunPSK" w:hint="cs"/>
-                <w:sz w:val="32"/>
-                <w:szCs w:val="32"/>
-                <w:cs/>
-                <w:lang w:bidi="th-TH"/>
-              </w:rPr>
-              <w:lastRenderedPageBreak/>
+            <w:tcW w:w="2280" w:type="dxa"/>
+          </w:tcPr>
+          <w:p>
+            <w:pPr>
+              <w:rPr>
+                <w:rFonts w:ascii="TH SarabunPSK" w:hAnsi="TH SarabunPSK" w:cs="TH SarabunPSK"/>
+                <w:sz w:val="32"/>
+                <w:szCs w:val="32"/>
+                <w:lang w:bidi="th-TH"/>
+              </w:rPr>
+            </w:pPr>
+            <w:r>
+              <w:rPr>
+                <w:rFonts w:ascii="TH SarabunPSK" w:hAnsi="TH SarabunPSK" w:cs="TH SarabunPSK" w:hint="cs"/>
+                <w:sz w:val="32"/>
+                <w:szCs w:val="32"/>
+                <w:cs/>
+                <w:lang w:bidi="th-TH"/>
+              </w:rPr>
               <w:t xml:space="preserve">อยู่ที่หน้า </w:t>
             </w:r>
             <w:r>
@@ -12525,7 +14105,7 @@
         </w:tc>
         <w:tc>
           <w:tcPr>
-            <w:tcW w:w="2603" w:type="dxa"/>
+            <w:tcW w:w="3306" w:type="dxa"/>
             <w:gridSpan w:val="2"/>
           </w:tcPr>
           <w:p>
@@ -12537,36 +14117,153 @@
                 <w:lang w:bidi="th-TH"/>
               </w:rPr>
             </w:pPr>
-          </w:p>
-        </w:tc>
-        <w:tc>
-          <w:tcPr>
-            <w:tcW w:w="2279" w:type="dxa"/>
-          </w:tcPr>
-          <w:p>
-            <w:pPr>
-              <w:rPr>
-                <w:rFonts w:ascii="TH SarabunPSK" w:hAnsi="TH SarabunPSK" w:cs="TH SarabunPSK"/>
-                <w:sz w:val="32"/>
-                <w:szCs w:val="32"/>
-                <w:lang w:bidi="th-TH"/>
-              </w:rPr>
-            </w:pPr>
-          </w:p>
-        </w:tc>
-        <w:tc>
-          <w:tcPr>
-            <w:tcW w:w="1352" w:type="dxa"/>
-          </w:tcPr>
-          <w:p>
-            <w:pPr>
-              <w:rPr>
-                <w:rFonts w:ascii="TH SarabunPSK" w:hAnsi="TH SarabunPSK" w:cs="TH SarabunPSK"/>
-                <w:sz w:val="32"/>
-                <w:szCs w:val="32"/>
-                <w:lang w:bidi="th-TH"/>
-              </w:rPr>
-            </w:pPr>
+            <w:r>
+              <w:rPr>
+                <w:noProof/>
+              </w:rPr>
+              <w:drawing>
+                <wp:inline distT="0" distB="0" distL="0" distR="0" wp14:anchorId="118A10AF" wp14:editId="7B65261B">
+                  <wp:extent cx="1949570" cy="2415396"/>
+                  <wp:effectExtent l="0" t="0" r="0" b="4445"/>
+                  <wp:docPr id="432904588" name="Picture 11"/>
+                  <wp:cNvGraphicFramePr>
+                    <a:graphicFrameLocks xmlns:a="http://schemas.openxmlformats.org/drawingml/2006/main" noChangeAspect="1"/>
+                  </wp:cNvGraphicFramePr>
+                  <a:graphic xmlns:a="http://schemas.openxmlformats.org/drawingml/2006/main">
+                    <a:graphicData uri="http://schemas.openxmlformats.org/drawingml/2006/picture">
+                      <pic:pic xmlns:pic="http://schemas.openxmlformats.org/drawingml/2006/picture">
+                        <pic:nvPicPr>
+                          <pic:cNvPr id="0" name="Picture 33"/>
+                          <pic:cNvPicPr>
+                            <a:picLocks noChangeAspect="1" noChangeArrowheads="1"/>
+                          </pic:cNvPicPr>
+                        </pic:nvPicPr>
+                        <pic:blipFill rotWithShape="1">
+                          <a:blip r:embed="rId18">
+                            <a:extLst>
+                              <a:ext uri="{28A0092B-C50C-407E-A947-70E740481C1C}">
+                                <a14:useLocalDpi xmlns:a14="http://schemas.microsoft.com/office/drawing/2010/main" val="0"/>
+                              </a:ext>
+                            </a:extLst>
+                          </a:blip>
+                          <a:srcRect l="38679" t="-1" r="37629" b="36894"/>
+                          <a:stretch>
+                            <a:fillRect/>
+                          </a:stretch>
+                        </pic:blipFill>
+                        <pic:spPr bwMode="auto">
+                          <a:xfrm>
+                            <a:off x="0" y="0"/>
+                            <a:ext cx="1949711" cy="2415571"/>
+                          </a:xfrm>
+                          <a:prstGeom prst="rect">
+                            <a:avLst/>
+                          </a:prstGeom>
+                          <a:noFill/>
+                          <a:ln>
+                            <a:noFill/>
+                          </a:ln>
+                          <a:extLst>
+                            <a:ext uri="{53640926-AAD7-44D8-BBD7-CCE9431645EC}">
+                              <a14:shadowObscured xmlns:a14="http://schemas.microsoft.com/office/drawing/2010/main"/>
+                            </a:ext>
+                          </a:extLst>
+                        </pic:spPr>
+                      </pic:pic>
+                    </a:graphicData>
+                  </a:graphic>
+                </wp:inline>
+              </w:drawing>
+            </w:r>
+          </w:p>
+        </w:tc>
+        <w:tc>
+          <w:tcPr>
+            <w:tcW w:w="1829" w:type="dxa"/>
+          </w:tcPr>
+          <w:p>
+            <w:pPr>
+              <w:rPr>
+                <w:rFonts w:ascii="TH SarabunPSK" w:hAnsi="TH SarabunPSK" w:cs="TH SarabunPSK"/>
+                <w:sz w:val="32"/>
+                <w:szCs w:val="32"/>
+                <w:lang w:bidi="th-TH"/>
+              </w:rPr>
+            </w:pPr>
+            <w:r>
+              <w:rPr>
+                <w:rFonts w:ascii="TH SarabunPSK" w:hAnsi="TH SarabunPSK" w:cs="TH SarabunPSK" w:hint="cs"/>
+                <w:noProof/>
+                <w:sz w:val="32"/>
+                <w:szCs w:val="32"/>
+                <w:lang w:bidi="th-TH"/>
+              </w:rPr>
+              <w:drawing>
+                <wp:inline distT="0" distB="0" distL="0" distR="0" wp14:anchorId="490332F0" wp14:editId="1AC60824">
+                  <wp:extent cx="201761" cy="191069"/>
+                  <wp:effectExtent l="0" t="0" r="8255" b="0"/>
+                  <wp:docPr id="935879152" name="Picture 935879152"/>
+                  <wp:cNvGraphicFramePr>
+                    <a:graphicFrameLocks xmlns:a="http://schemas.openxmlformats.org/drawingml/2006/main" noChangeAspect="1"/>
+                  </wp:cNvGraphicFramePr>
+                  <a:graphic xmlns:a="http://schemas.openxmlformats.org/drawingml/2006/main">
+                    <a:graphicData uri="http://schemas.openxmlformats.org/drawingml/2006/picture">
+                      <pic:pic xmlns:pic="http://schemas.openxmlformats.org/drawingml/2006/picture">
+                        <pic:nvPicPr>
+                          <pic:cNvPr id="1" name="th[1].png"/>
+                          <pic:cNvPicPr/>
+                        </pic:nvPicPr>
+                        <pic:blipFill>
+                          <a:blip r:embed="rId8" cstate="print">
+                            <a:extLst>
+                              <a:ext uri="{28A0092B-C50C-407E-A947-70E740481C1C}">
+                                <a14:useLocalDpi xmlns:a14="http://schemas.microsoft.com/office/drawing/2010/main" val="0"/>
+                              </a:ext>
+                            </a:extLst>
+                          </a:blip>
+                          <a:stretch>
+                            <a:fillRect/>
+                          </a:stretch>
+                        </pic:blipFill>
+                        <pic:spPr>
+                          <a:xfrm>
+                            <a:off x="0" y="0"/>
+                            <a:ext cx="214886" cy="203498"/>
+                          </a:xfrm>
+                          <a:prstGeom prst="rect">
+                            <a:avLst/>
+                          </a:prstGeom>
+                        </pic:spPr>
+                      </pic:pic>
+                    </a:graphicData>
+                  </a:graphic>
+                </wp:inline>
+              </w:drawing>
+            </w:r>
+          </w:p>
+        </w:tc>
+        <w:tc>
+          <w:tcPr>
+            <w:tcW w:w="1578" w:type="dxa"/>
+          </w:tcPr>
+          <w:p>
+            <w:pPr>
+              <w:rPr>
+                <w:rFonts w:ascii="TH SarabunPSK" w:hAnsi="TH SarabunPSK" w:cs="TH SarabunPSK"/>
+                <w:sz w:val="32"/>
+                <w:szCs w:val="32"/>
+                <w:lang w:bidi="th-TH"/>
+              </w:rPr>
+            </w:pPr>
+            <w:r>
+              <w:rPr>
+                <w:rFonts w:ascii="TH SarabunPSK" w:hAnsi="TH SarabunPSK" w:cs="TH SarabunPSK"/>
+                <w:sz w:val="32"/>
+                <w:szCs w:val="32"/>
+                <w:lang w:bidi="th-TH"/>
+              </w:rPr>
+              <w:t>-</w:t>
+            </w:r>
           </w:p>
         </w:tc>
       </w:tr>
@@ -12644,7 +14341,7 @@
         </w:tc>
         <w:tc>
           <w:tcPr>
-            <w:tcW w:w="2759" w:type="dxa"/>
+            <w:tcW w:w="2280" w:type="dxa"/>
           </w:tcPr>
           <w:p>
             <w:pPr>
@@ -12673,7 +14370,7 @@
         </w:tc>
         <w:tc>
           <w:tcPr>
-            <w:tcW w:w="2603" w:type="dxa"/>
+            <w:tcW w:w="3306" w:type="dxa"/>
             <w:gridSpan w:val="2"/>
           </w:tcPr>
           <w:p>
@@ -12703,7 +14400,7 @@
         </w:tc>
         <w:tc>
           <w:tcPr>
-            <w:tcW w:w="2279" w:type="dxa"/>
+            <w:tcW w:w="1829" w:type="dxa"/>
           </w:tcPr>
           <w:p>
             <w:pPr>
@@ -12790,7 +14487,7 @@
         </w:tc>
         <w:tc>
           <w:tcPr>
-            <w:tcW w:w="1352" w:type="dxa"/>
+            <w:tcW w:w="1578" w:type="dxa"/>
           </w:tcPr>
           <w:p>
             <w:pPr>
@@ -13032,7 +14729,7 @@
         </w:tc>
         <w:tc>
           <w:tcPr>
-            <w:tcW w:w="2759" w:type="dxa"/>
+            <w:tcW w:w="2280" w:type="dxa"/>
           </w:tcPr>
           <w:p>
             <w:pPr>
@@ -13085,7 +14782,7 @@
         </w:tc>
         <w:tc>
           <w:tcPr>
-            <w:tcW w:w="2603" w:type="dxa"/>
+            <w:tcW w:w="3306" w:type="dxa"/>
             <w:gridSpan w:val="2"/>
           </w:tcPr>
           <w:p>
@@ -13097,36 +14794,138 @@
                 <w:lang w:bidi="th-TH"/>
               </w:rPr>
             </w:pPr>
-          </w:p>
-        </w:tc>
-        <w:tc>
-          <w:tcPr>
-            <w:tcW w:w="2279" w:type="dxa"/>
-          </w:tcPr>
-          <w:p>
-            <w:pPr>
-              <w:rPr>
-                <w:rFonts w:ascii="TH SarabunPSK" w:hAnsi="TH SarabunPSK" w:cs="TH SarabunPSK"/>
-                <w:sz w:val="32"/>
-                <w:szCs w:val="32"/>
-                <w:lang w:bidi="th-TH"/>
-              </w:rPr>
-            </w:pPr>
-          </w:p>
-        </w:tc>
-        <w:tc>
-          <w:tcPr>
-            <w:tcW w:w="1352" w:type="dxa"/>
-          </w:tcPr>
-          <w:p>
-            <w:pPr>
-              <w:rPr>
-                <w:rFonts w:ascii="TH SarabunPSK" w:hAnsi="TH SarabunPSK" w:cs="TH SarabunPSK"/>
-                <w:sz w:val="32"/>
-                <w:szCs w:val="32"/>
-                <w:lang w:bidi="th-TH"/>
-              </w:rPr>
-            </w:pPr>
+            <w:r>
+              <w:rPr>
+                <w:rFonts w:ascii="TH SarabunPSK" w:hAnsi="TH SarabunPSK" w:cs="TH SarabunPSK"/>
+                <w:sz w:val="32"/>
+                <w:szCs w:val="32"/>
+                <w:lang w:bidi="th-TH"/>
+              </w:rPr>
+              <w:drawing>
+                <wp:inline distT="0" distB="0" distL="0" distR="0" wp14:anchorId="1173D584" wp14:editId="23D2E041">
+                  <wp:extent cx="1534788" cy="1796903"/>
+                  <wp:effectExtent l="0" t="0" r="8890" b="0"/>
+                  <wp:docPr id="1635194115" name="Picture 1"/>
+                  <wp:cNvGraphicFramePr>
+                    <a:graphicFrameLocks xmlns:a="http://schemas.openxmlformats.org/drawingml/2006/main" noChangeAspect="1"/>
+                  </wp:cNvGraphicFramePr>
+                  <a:graphic xmlns:a="http://schemas.openxmlformats.org/drawingml/2006/main">
+                    <a:graphicData uri="http://schemas.openxmlformats.org/drawingml/2006/picture">
+                      <pic:pic xmlns:pic="http://schemas.openxmlformats.org/drawingml/2006/picture">
+                        <pic:nvPicPr>
+                          <pic:cNvPr id="133309222" name=""/>
+                          <pic:cNvPicPr/>
+                        </pic:nvPicPr>
+                        <pic:blipFill>
+                          <a:blip r:embed="rId12"/>
+                          <a:stretch>
+                            <a:fillRect/>
+                          </a:stretch>
+                        </pic:blipFill>
+                        <pic:spPr>
+                          <a:xfrm>
+                            <a:off x="0" y="0"/>
+                            <a:ext cx="1548851" cy="1813367"/>
+                          </a:xfrm>
+                          <a:prstGeom prst="rect">
+                            <a:avLst/>
+                          </a:prstGeom>
+                        </pic:spPr>
+                      </pic:pic>
+                    </a:graphicData>
+                  </a:graphic>
+                </wp:inline>
+              </w:drawing>
+            </w:r>
+          </w:p>
+        </w:tc>
+        <w:tc>
+          <w:tcPr>
+            <w:tcW w:w="1829" w:type="dxa"/>
+          </w:tcPr>
+          <w:p>
+            <w:pPr>
+              <w:rPr>
+                <w:rFonts w:ascii="TH SarabunPSK" w:hAnsi="TH SarabunPSK" w:cs="TH SarabunPSK"/>
+                <w:sz w:val="32"/>
+                <w:szCs w:val="32"/>
+                <w:lang w:bidi="th-TH"/>
+              </w:rPr>
+            </w:pPr>
+            <w:r>
+              <w:rPr>
+                <w:rFonts w:ascii="TH SarabunPSK" w:hAnsi="TH SarabunPSK" w:cs="TH SarabunPSK" w:hint="cs"/>
+                <w:noProof/>
+                <w:sz w:val="32"/>
+                <w:szCs w:val="32"/>
+                <w:lang w:bidi="th-TH"/>
+              </w:rPr>
+              <w:drawing>
+                <wp:inline distT="0" distB="0" distL="0" distR="0" wp14:anchorId="25D740F3" wp14:editId="4DE37B20">
+                  <wp:extent cx="201761" cy="191069"/>
+                  <wp:effectExtent l="0" t="0" r="8255" b="0"/>
+                  <wp:docPr id="357125160" name="Picture 357125160"/>
+                  <wp:cNvGraphicFramePr>
+                    <a:graphicFrameLocks xmlns:a="http://schemas.openxmlformats.org/drawingml/2006/main" noChangeAspect="1"/>
+                  </wp:cNvGraphicFramePr>
+                  <a:graphic xmlns:a="http://schemas.openxmlformats.org/drawingml/2006/main">
+                    <a:graphicData uri="http://schemas.openxmlformats.org/drawingml/2006/picture">
+                      <pic:pic xmlns:pic="http://schemas.openxmlformats.org/drawingml/2006/picture">
+                        <pic:nvPicPr>
+                          <pic:cNvPr id="1" name="th[1].png"/>
+                          <pic:cNvPicPr/>
+                        </pic:nvPicPr>
+                        <pic:blipFill>
+                          <a:blip r:embed="rId8" cstate="print">
+                            <a:extLst>
+                              <a:ext uri="{28A0092B-C50C-407E-A947-70E740481C1C}">
+                                <a14:useLocalDpi xmlns:a14="http://schemas.microsoft.com/office/drawing/2010/main" val="0"/>
+                              </a:ext>
+                            </a:extLst>
+                          </a:blip>
+                          <a:stretch>
+                            <a:fillRect/>
+                          </a:stretch>
+                        </pic:blipFill>
+                        <pic:spPr>
+                          <a:xfrm>
+                            <a:off x="0" y="0"/>
+                            <a:ext cx="214886" cy="203498"/>
+                          </a:xfrm>
+                          <a:prstGeom prst="rect">
+                            <a:avLst/>
+                          </a:prstGeom>
+                        </pic:spPr>
+                      </pic:pic>
+                    </a:graphicData>
+                  </a:graphic>
+                </wp:inline>
+              </w:drawing>
+            </w:r>
+          </w:p>
+        </w:tc>
+        <w:tc>
+          <w:tcPr>
+            <w:tcW w:w="1578" w:type="dxa"/>
+          </w:tcPr>
+          <w:p>
+            <w:pPr>
+              <w:rPr>
+                <w:rFonts w:ascii="TH SarabunPSK" w:hAnsi="TH SarabunPSK" w:cs="TH SarabunPSK"/>
+                <w:sz w:val="32"/>
+                <w:szCs w:val="32"/>
+                <w:lang w:bidi="th-TH"/>
+              </w:rPr>
+            </w:pPr>
+            <w:r>
+              <w:rPr>
+                <w:rFonts w:ascii="TH SarabunPSK" w:hAnsi="TH SarabunPSK" w:cs="TH SarabunPSK"/>
+                <w:sz w:val="32"/>
+                <w:szCs w:val="32"/>
+                <w:lang w:bidi="th-TH"/>
+              </w:rPr>
+              <w:t>-</w:t>
+            </w:r>
           </w:p>
         </w:tc>
       </w:tr>
@@ -13152,6 +14951,7 @@
                 <w:szCs w:val="32"/>
                 <w:lang w:bidi="th-TH"/>
               </w:rPr>
+              <w:lastRenderedPageBreak/>
               <w:t>2</w:t>
             </w:r>
           </w:p>
@@ -13640,7 +15440,7 @@
         </w:tc>
         <w:tc>
           <w:tcPr>
-            <w:tcW w:w="2759" w:type="dxa"/>
+            <w:tcW w:w="2280" w:type="dxa"/>
           </w:tcPr>
           <w:p>
             <w:pPr>
@@ -13872,7 +15672,7 @@
         </w:tc>
         <w:tc>
           <w:tcPr>
-            <w:tcW w:w="2603" w:type="dxa"/>
+            <w:tcW w:w="3306" w:type="dxa"/>
             <w:gridSpan w:val="2"/>
           </w:tcPr>
           <w:p>
@@ -13884,36 +15684,188 @@
                 <w:lang w:bidi="th-TH"/>
               </w:rPr>
             </w:pPr>
-          </w:p>
-        </w:tc>
-        <w:tc>
-          <w:tcPr>
-            <w:tcW w:w="2279" w:type="dxa"/>
-          </w:tcPr>
-          <w:p>
-            <w:pPr>
-              <w:rPr>
-                <w:rFonts w:ascii="TH SarabunPSK" w:hAnsi="TH SarabunPSK" w:cs="TH SarabunPSK"/>
-                <w:sz w:val="32"/>
-                <w:szCs w:val="32"/>
-                <w:lang w:bidi="th-TH"/>
-              </w:rPr>
-            </w:pPr>
-          </w:p>
-        </w:tc>
-        <w:tc>
-          <w:tcPr>
-            <w:tcW w:w="1352" w:type="dxa"/>
-          </w:tcPr>
-          <w:p>
-            <w:pPr>
-              <w:rPr>
-                <w:rFonts w:ascii="TH SarabunPSK" w:hAnsi="TH SarabunPSK" w:cs="TH SarabunPSK"/>
-                <w:sz w:val="32"/>
-                <w:szCs w:val="32"/>
-                <w:lang w:bidi="th-TH"/>
-              </w:rPr>
-            </w:pPr>
+            <w:r>
+              <w:rPr>
+                <w:noProof/>
+              </w:rPr>
+              <w:drawing>
+                <wp:inline distT="0" distB="0" distL="0" distR="0" wp14:anchorId="53835BCE" wp14:editId="573BBDB9">
+                  <wp:extent cx="1889185" cy="2087100"/>
+                  <wp:effectExtent l="0" t="0" r="0" b="8890"/>
+                  <wp:docPr id="2060593228" name="Picture 1"/>
+                  <wp:cNvGraphicFramePr>
+                    <a:graphicFrameLocks xmlns:a="http://schemas.openxmlformats.org/drawingml/2006/main" noChangeAspect="1"/>
+                  </wp:cNvGraphicFramePr>
+                  <a:graphic xmlns:a="http://schemas.openxmlformats.org/drawingml/2006/main">
+                    <a:graphicData uri="http://schemas.openxmlformats.org/drawingml/2006/picture">
+                      <pic:pic xmlns:pic="http://schemas.openxmlformats.org/drawingml/2006/picture">
+                        <pic:nvPicPr>
+                          <pic:cNvPr id="0" name="Picture 1"/>
+                          <pic:cNvPicPr>
+                            <a:picLocks noChangeAspect="1" noChangeArrowheads="1"/>
+                          </pic:cNvPicPr>
+                        </pic:nvPicPr>
+                        <pic:blipFill rotWithShape="1">
+                          <a:blip r:embed="rId19" cstate="print">
+                            <a:extLst>
+                              <a:ext uri="{28A0092B-C50C-407E-A947-70E740481C1C}">
+                                <a14:useLocalDpi xmlns:a14="http://schemas.microsoft.com/office/drawing/2010/main" val="0"/>
+                              </a:ext>
+                            </a:extLst>
+                          </a:blip>
+                          <a:srcRect l="37008" t="1645" r="36193" b="34720"/>
+                          <a:stretch>
+                            <a:fillRect/>
+                          </a:stretch>
+                        </pic:blipFill>
+                        <pic:spPr bwMode="auto">
+                          <a:xfrm>
+                            <a:off x="0" y="0"/>
+                            <a:ext cx="1943225" cy="2146801"/>
+                          </a:xfrm>
+                          <a:prstGeom prst="rect">
+                            <a:avLst/>
+                          </a:prstGeom>
+                          <a:noFill/>
+                          <a:ln>
+                            <a:noFill/>
+                          </a:ln>
+                          <a:extLst>
+                            <a:ext uri="{53640926-AAD7-44D8-BBD7-CCE9431645EC}">
+                              <a14:shadowObscured xmlns:a14="http://schemas.microsoft.com/office/drawing/2010/main"/>
+                            </a:ext>
+                          </a:extLst>
+                        </pic:spPr>
+                      </pic:pic>
+                    </a:graphicData>
+                  </a:graphic>
+                </wp:inline>
+              </w:drawing>
+            </w:r>
+          </w:p>
+        </w:tc>
+        <w:tc>
+          <w:tcPr>
+            <w:tcW w:w="1829" w:type="dxa"/>
+          </w:tcPr>
+          <w:p>
+            <w:pPr>
+              <w:rPr>
+                <w:rFonts w:ascii="TH SarabunPSK" w:hAnsi="TH SarabunPSK" w:cs="TH SarabunPSK"/>
+                <w:sz w:val="32"/>
+                <w:szCs w:val="32"/>
+                <w:lang w:bidi="th-TH"/>
+              </w:rPr>
+            </w:pPr>
+            <w:r>
+              <w:rPr>
+                <w:rFonts w:ascii="TH SarabunPSK" w:hAnsi="TH SarabunPSK" w:cs="TH SarabunPSK" w:hint="cs"/>
+                <w:noProof/>
+                <w:sz w:val="32"/>
+                <w:szCs w:val="32"/>
+                <w:lang w:bidi="th-TH"/>
+              </w:rPr>
+              <w:drawing>
+                <wp:inline distT="0" distB="0" distL="0" distR="0" wp14:anchorId="1270A7FD" wp14:editId="06E94C49">
+                  <wp:extent cx="216464" cy="190841"/>
+                  <wp:effectExtent l="0" t="0" r="0" b="0"/>
+                  <wp:docPr id="1155936854" name="Picture 1155936854"/>
+                  <wp:cNvGraphicFramePr>
+                    <a:graphicFrameLocks xmlns:a="http://schemas.openxmlformats.org/drawingml/2006/main" noChangeAspect="1"/>
+                  </wp:cNvGraphicFramePr>
+                  <a:graphic xmlns:a="http://schemas.openxmlformats.org/drawingml/2006/main">
+                    <a:graphicData uri="http://schemas.openxmlformats.org/drawingml/2006/picture">
+                      <pic:pic xmlns:pic="http://schemas.openxmlformats.org/drawingml/2006/picture">
+                        <pic:nvPicPr>
+                          <pic:cNvPr id="0" name="Picture 1"/>
+                          <pic:cNvPicPr>
+                            <a:picLocks noChangeAspect="1" noChangeArrowheads="1"/>
+                          </pic:cNvPicPr>
+                        </pic:nvPicPr>
+                        <pic:blipFill>
+                          <a:blip r:embed="rId9" cstate="print">
+                            <a:extLst>
+                              <a:ext uri="{28A0092B-C50C-407E-A947-70E740481C1C}">
+                                <a14:useLocalDpi xmlns:a14="http://schemas.microsoft.com/office/drawing/2010/main" val="0"/>
+                              </a:ext>
+                            </a:extLst>
+                          </a:blip>
+                          <a:srcRect/>
+                          <a:stretch>
+                            <a:fillRect/>
+                          </a:stretch>
+                        </pic:blipFill>
+                        <pic:spPr bwMode="auto">
+                          <a:xfrm>
+                            <a:off x="0" y="0"/>
+                            <a:ext cx="250653" cy="220983"/>
+                          </a:xfrm>
+                          <a:prstGeom prst="rect">
+                            <a:avLst/>
+                          </a:prstGeom>
+                          <a:noFill/>
+                          <a:ln>
+                            <a:noFill/>
+                          </a:ln>
+                        </pic:spPr>
+                      </pic:pic>
+                    </a:graphicData>
+                  </a:graphic>
+                </wp:inline>
+              </w:drawing>
+            </w:r>
+            <w:r>
+              <w:rPr>
+                <w:rFonts w:ascii="TH SarabunPSK" w:hAnsi="TH SarabunPSK" w:cs="TH SarabunPSK" w:hint="cs"/>
+                <w:sz w:val="32"/>
+                <w:szCs w:val="32"/>
+                <w:cs/>
+                <w:lang w:bidi="th-TH"/>
+              </w:rPr>
+              <w:t xml:space="preserve">  </w:t>
+            </w:r>
+          </w:p>
+        </w:tc>
+        <w:tc>
+          <w:tcPr>
+            <w:tcW w:w="1578" w:type="dxa"/>
+          </w:tcPr>
+          <w:p>
+            <w:pPr>
+              <w:rPr>
+                <w:rFonts w:ascii="TH SarabunPSK" w:hAnsi="TH SarabunPSK" w:cs="TH SarabunPSK"/>
+                <w:sz w:val="32"/>
+                <w:szCs w:val="32"/>
+                <w:lang w:bidi="th-TH"/>
+              </w:rPr>
+            </w:pPr>
+            <w:r>
+              <w:rPr>
+                <w:rFonts w:ascii="TH SarabunPSK" w:hAnsi="TH SarabunPSK" w:cs="TH SarabunPSK"/>
+                <w:sz w:val="32"/>
+                <w:szCs w:val="32"/>
+                <w:lang w:bidi="th-TH"/>
+              </w:rPr>
+              <w:t>Page should have</w:t>
+            </w:r>
+            <w:r>
+              <w:rPr>
+                <w:rFonts w:ascii="TH SarabunPSK" w:hAnsi="TH SarabunPSK" w:cs="TH SarabunPSK"/>
+                <w:sz w:val="32"/>
+                <w:szCs w:val="32"/>
+                <w:lang w:bidi="th-TH"/>
+              </w:rPr>
+              <w:t xml:space="preserve"> </w:t>
+            </w:r>
+            <w:r>
+              <w:rPr>
+                <w:rFonts w:ascii="TH SarabunPSK" w:hAnsi="TH SarabunPSK" w:cs="TH SarabunPSK"/>
+                <w:sz w:val="32"/>
+                <w:szCs w:val="32"/>
+                <w:lang w:bidi="th-TH"/>
+              </w:rPr>
+              <w:t>contained text 'Please enter a valid phone number, e.g., 081-234-5678, 081 234 5678, or 081.234.5678)' but did not.</w:t>
+            </w:r>
           </w:p>
         </w:tc>
       </w:tr>
@@ -14398,6 +16350,15 @@
                 <w:lang w:bidi="th-TH"/>
               </w:rPr>
             </w:pPr>
+            <w:r>
+              <w:rPr>
+                <w:rFonts w:ascii="TH SarabunPSK" w:hAnsi="TH SarabunPSK" w:cs="TH SarabunPSK"/>
+                <w:sz w:val="32"/>
+                <w:szCs w:val="32"/>
+                <w:lang w:bidi="th-TH"/>
+              </w:rPr>
+              <w:t>2</w:t>
+            </w:r>
           </w:p>
         </w:tc>
         <w:tc>
@@ -14413,6 +16374,15 @@
                 <w:lang w:bidi="th-TH"/>
               </w:rPr>
             </w:pPr>
+            <w:r>
+              <w:rPr>
+                <w:rFonts w:ascii="TH SarabunPSK" w:hAnsi="TH SarabunPSK" w:cs="TH SarabunPSK"/>
+                <w:sz w:val="32"/>
+                <w:szCs w:val="32"/>
+                <w:lang w:bidi="th-TH"/>
+              </w:rPr>
+              <w:t>2</w:t>
+            </w:r>
           </w:p>
         </w:tc>
         <w:tc>
@@ -14428,6 +16398,15 @@
                 <w:lang w:bidi="th-TH"/>
               </w:rPr>
             </w:pPr>
+            <w:r>
+              <w:rPr>
+                <w:rFonts w:ascii="TH SarabunPSK" w:hAnsi="TH SarabunPSK" w:cs="TH SarabunPSK"/>
+                <w:sz w:val="32"/>
+                <w:szCs w:val="32"/>
+                <w:lang w:bidi="th-TH"/>
+              </w:rPr>
+              <w:t>0</w:t>
+            </w:r>
           </w:p>
         </w:tc>
         <w:tc>
@@ -14443,6 +16422,15 @@
                 <w:lang w:bidi="th-TH"/>
               </w:rPr>
             </w:pPr>
+            <w:r>
+              <w:rPr>
+                <w:rFonts w:ascii="TH SarabunPSK" w:hAnsi="TH SarabunPSK" w:cs="TH SarabunPSK"/>
+                <w:sz w:val="32"/>
+                <w:szCs w:val="32"/>
+                <w:lang w:bidi="th-TH"/>
+              </w:rPr>
+              <w:t>0</w:t>
+            </w:r>
           </w:p>
         </w:tc>
         <w:tc>
@@ -14458,6 +16446,15 @@
                 <w:lang w:bidi="th-TH"/>
               </w:rPr>
             </w:pPr>
+            <w:r>
+              <w:rPr>
+                <w:rFonts w:ascii="TH SarabunPSK" w:hAnsi="TH SarabunPSK" w:cs="TH SarabunPSK"/>
+                <w:sz w:val="32"/>
+                <w:szCs w:val="32"/>
+                <w:lang w:bidi="th-TH"/>
+              </w:rPr>
+              <w:t>0</w:t>
+            </w:r>
           </w:p>
         </w:tc>
         <w:tc>
@@ -14650,6 +16647,15 @@
                 <w:lang w:bidi="th-TH"/>
               </w:rPr>
             </w:pPr>
+            <w:r>
+              <w:rPr>
+                <w:rFonts w:ascii="TH SarabunPSK" w:hAnsi="TH SarabunPSK" w:cs="TH SarabunPSK"/>
+                <w:sz w:val="32"/>
+                <w:szCs w:val="32"/>
+                <w:lang w:bidi="th-TH"/>
+              </w:rPr>
+              <w:t>6</w:t>
+            </w:r>
           </w:p>
         </w:tc>
         <w:tc>
@@ -14668,6 +16674,15 @@
                 <w:lang w:bidi="th-TH"/>
               </w:rPr>
             </w:pPr>
+            <w:r>
+              <w:rPr>
+                <w:rFonts w:ascii="TH SarabunPSK" w:hAnsi="TH SarabunPSK" w:cs="TH SarabunPSK"/>
+                <w:sz w:val="32"/>
+                <w:szCs w:val="32"/>
+                <w:lang w:bidi="th-TH"/>
+              </w:rPr>
+              <w:t>5</w:t>
+            </w:r>
           </w:p>
         </w:tc>
         <w:tc>
@@ -14686,6 +16701,15 @@
                 <w:lang w:bidi="th-TH"/>
               </w:rPr>
             </w:pPr>
+            <w:r>
+              <w:rPr>
+                <w:rFonts w:ascii="TH SarabunPSK" w:hAnsi="TH SarabunPSK" w:cs="TH SarabunPSK"/>
+                <w:sz w:val="32"/>
+                <w:szCs w:val="32"/>
+                <w:lang w:bidi="th-TH"/>
+              </w:rPr>
+              <w:t>1</w:t>
+            </w:r>
           </w:p>
         </w:tc>
         <w:tc>
@@ -14704,6 +16728,15 @@
                 <w:lang w:bidi="th-TH"/>
               </w:rPr>
             </w:pPr>
+            <w:r>
+              <w:rPr>
+                <w:rFonts w:ascii="TH SarabunPSK" w:hAnsi="TH SarabunPSK" w:cs="TH SarabunPSK"/>
+                <w:sz w:val="32"/>
+                <w:szCs w:val="32"/>
+                <w:lang w:bidi="th-TH"/>
+              </w:rPr>
+              <w:t>0</w:t>
+            </w:r>
           </w:p>
         </w:tc>
         <w:tc>
@@ -14722,6 +16755,15 @@
                 <w:lang w:bidi="th-TH"/>
               </w:rPr>
             </w:pPr>
+            <w:r>
+              <w:rPr>
+                <w:rFonts w:ascii="TH SarabunPSK" w:hAnsi="TH SarabunPSK" w:cs="TH SarabunPSK"/>
+                <w:sz w:val="32"/>
+                <w:szCs w:val="32"/>
+                <w:lang w:bidi="th-TH"/>
+              </w:rPr>
+              <w:t>0</w:t>
+            </w:r>
           </w:p>
         </w:tc>
         <w:tc>
@@ -14740,6 +16782,24 @@
                 <w:lang w:bidi="th-TH"/>
               </w:rPr>
             </w:pPr>
+            <w:r>
+              <w:rPr>
+                <w:rFonts w:ascii="TH SarabunPSK" w:hAnsi="TH SarabunPSK" w:cs="TH SarabunPSK"/>
+                <w:sz w:val="32"/>
+                <w:szCs w:val="32"/>
+                <w:lang w:bidi="th-TH"/>
+              </w:rPr>
+              <w:t xml:space="preserve">Case 5 : </w:t>
+            </w:r>
+            <w:r>
+              <w:rPr>
+                <w:rFonts w:ascii="TH SarabunPSK" w:hAnsi="TH SarabunPSK" w:cs="TH SarabunPSK"/>
+                <w:sz w:val="32"/>
+                <w:szCs w:val="32"/>
+                <w:lang w:bidi="th-TH"/>
+              </w:rPr>
+              <w:t>Page should have contained text 'Please enter a valid phone number, e.g., 081-234-5678, 081 234 5678, or 081.234.5678)' but did not.</w:t>
+            </w:r>
           </w:p>
         </w:tc>
         <w:tc>
@@ -14758,6 +16818,15 @@
                 <w:lang w:bidi="th-TH"/>
               </w:rPr>
             </w:pPr>
+            <w:r>
+              <w:rPr>
+                <w:rFonts w:ascii="TH SarabunPSK" w:hAnsi="TH SarabunPSK" w:cs="TH SarabunPSK"/>
+                <w:sz w:val="32"/>
+                <w:szCs w:val="32"/>
+                <w:lang w:bidi="th-TH"/>
+              </w:rPr>
+              <w:t>DF - 001</w:t>
+            </w:r>
           </w:p>
         </w:tc>
       </w:tr>
@@ -14796,7 +16865,6 @@
                 <w:cs/>
                 <w:lang w:bidi="th-TH"/>
               </w:rPr>
-              <w:lastRenderedPageBreak/>
               <w:t>รวม</w:t>
             </w:r>
           </w:p>
@@ -17449,7 +19517,6 @@
   <w:style w:type="character" w:default="1" w:styleId="DefaultParagraphFont">
     <w:name w:val="Default Paragraph Font"/>
     <w:uiPriority w:val="1"/>
-    <w:semiHidden/>
     <w:unhideWhenUsed/>
   </w:style>
   <w:style w:type="table" w:default="1" w:styleId="TableNormal">
@@ -17556,6 +19623,18 @@
     <w:rPr>
       <w:color w:val="0563C1" w:themeColor="hyperlink"/>
       <w:u w:val="single"/>
+    </w:rPr>
+  </w:style>
+  <w:style w:type="character" w:styleId="UnresolvedMention">
+    <w:name w:val="Unresolved Mention"/>
+    <w:basedOn w:val="DefaultParagraphFont"/>
+    <w:uiPriority w:val="99"/>
+    <w:semiHidden/>
+    <w:unhideWhenUsed/>
+    <w:rsid w:val="006A72F5"/>
+    <w:rPr>
+      <w:color w:val="605E5C"/>
+      <w:shd w:val="clear" w:color="auto" w:fill="E1DFDD"/>
     </w:rPr>
   </w:style>
 </w:styles>

</xml_diff>